<commit_message>
:sparkles: Théorie modifs :sparkles:
</commit_message>
<xml_diff>
--- a/.Documentation/Synthèses/versions finales/EcommRéponsesR_VF.docx
+++ b/.Documentation/Synthèses/versions finales/EcommRéponsesR_VF.docx
@@ -689,15 +689,7 @@
         <w:t>3</w:t>
       </w:r>
       <w:r>
-        <w:t xml:space="preserve">… et n individus. On se retrouve avec n*p observations </w:t>
-      </w:r>
-      <w:proofErr w:type="spellStart"/>
-      <w:r>
-        <w:t>Xij</w:t>
-      </w:r>
-      <w:proofErr w:type="spellEnd"/>
-      <w:r>
-        <w:t xml:space="preserve"> et </w:t>
+        <w:t xml:space="preserve">… et n individus. On se retrouve avec n*p observations Xij et </w:t>
       </w:r>
       <w:r>
         <w:t>Bam</w:t>
@@ -865,7 +857,13 @@
         </w:numPr>
       </w:pPr>
       <w:r>
-        <w:t xml:space="preserve">la matrice de covariance(dispersion) V = on multiplie la matrice </w:t>
+        <w:rPr>
+          <w:highlight w:val="yellow"/>
+        </w:rPr>
+        <w:t>la matrice de covariance(dispersion)</w:t>
+      </w:r>
+      <w:r>
+        <w:t xml:space="preserve"> V = on multiplie la matrice </w:t>
       </w:r>
       <w:r>
         <w:rPr>
@@ -891,7 +889,13 @@
         </w:numPr>
       </w:pPr>
       <w:r>
-        <w:t xml:space="preserve">la matrice de corrélation R = on multiplie la matrice </w:t>
+        <w:rPr>
+          <w:highlight w:val="yellow"/>
+        </w:rPr>
+        <w:t>la matrice de corrélation</w:t>
+      </w:r>
+      <w:r>
+        <w:t xml:space="preserve"> R = on multiplie la matrice </w:t>
       </w:r>
       <w:r>
         <w:rPr>
@@ -924,15 +928,16 @@
     </w:p>
     <w:p>
       <w:r>
-        <w:t xml:space="preserve">Sur R, pour trouver nos vecteurs parfaits, on va lui donner notre matrice de dispersion avec la fonction </w:t>
-      </w:r>
-      <w:proofErr w:type="spellStart"/>
-      <w:r>
-        <w:t>eigen</w:t>
-      </w:r>
-      <w:proofErr w:type="spellEnd"/>
-      <w:r>
-        <w:t>(matrice) qui nous donnera les valeurs et vecteurs propres.</w:t>
+        <w:t xml:space="preserve">Sur R, pour trouver </w:t>
+      </w:r>
+      <w:r>
+        <w:rPr>
+          <w:highlight w:val="yellow"/>
+        </w:rPr>
+        <w:t>nos vecteurs parfaits</w:t>
+      </w:r>
+      <w:r>
+        <w:t>, on va lui donner notre matrice de dispersion avec la fonction eigen(matrice) qui nous donnera les valeurs et vecteurs propres.</w:t>
       </w:r>
     </w:p>
     <w:p>
@@ -1040,85 +1045,125 @@
           <w:b/>
           <w:bCs/>
         </w:rPr>
-        <w:t xml:space="preserve">Expliquer comment on interprète la représentation des individus et l'origine de cette manière de faire. Comment peut-on alors déterminer la signification concrète des axes principaux F1 et F2 ? Qu'apportent dans ce contexte les résultats fournis par la fonction PCA de </w:t>
-      </w:r>
-      <w:proofErr w:type="spellStart"/>
-      <w:r>
-        <w:rPr>
-          <w:rFonts w:ascii="Calibri" w:hAnsi="Calibri" w:cs="Calibri"/>
-          <w:b/>
-          <w:bCs/>
-        </w:rPr>
-        <w:t>FactoMineR</w:t>
-      </w:r>
-      <w:proofErr w:type="spellEnd"/>
-      <w:r>
-        <w:rPr>
-          <w:rFonts w:ascii="Calibri" w:hAnsi="Calibri" w:cs="Calibri"/>
-          <w:b/>
-          <w:bCs/>
-        </w:rPr>
-        <w:t xml:space="preserve"> ?</w:t>
-      </w:r>
-    </w:p>
-    <w:p>
-      <w:pPr>
-        <w:jc w:val="both"/>
-        <w:rPr>
-          <w:rFonts w:ascii="Calibri" w:hAnsi="Calibri" w:cs="Calibri"/>
-        </w:rPr>
-      </w:pPr>
-      <w:r>
-        <w:rPr>
-          <w:rFonts w:ascii="Calibri" w:hAnsi="Calibri" w:cs="Calibri"/>
+        <w:t>Expliquer comment on interprète la représentation des individus et l'origine de cette manière de faire. Comment peut-on alors déterminer la signification concrète des axes principaux F1 et F2 ? Qu'apportent dans ce contexte les résultats fournis par la fonction PCA de FactoMineR ?</w:t>
+      </w:r>
+    </w:p>
+    <w:p>
+      <w:pPr>
+        <w:jc w:val="both"/>
+        <w:rPr>
+          <w:rFonts w:ascii="Calibri" w:hAnsi="Calibri" w:cs="Calibri"/>
+          <w:u w:val="single"/>
+        </w:rPr>
+      </w:pPr>
+      <w:r>
+        <w:rPr>
+          <w:rFonts w:ascii="Calibri" w:hAnsi="Calibri" w:cs="Calibri"/>
+          <w:u w:val="single"/>
         </w:rPr>
         <w:t>Explication</w:t>
       </w:r>
       <w:r>
         <w:rPr>
           <w:rFonts w:ascii="Calibri" w:hAnsi="Calibri" w:cs="Calibri"/>
+          <w:u w:val="single"/>
         </w:rPr>
         <w:t xml:space="preserve"> </w:t>
       </w:r>
       <w:r>
         <w:rPr>
           <w:rFonts w:ascii="Calibri" w:hAnsi="Calibri" w:cs="Calibri"/>
-        </w:rPr>
-        <w:t>d’</w:t>
-      </w:r>
-      <w:r>
-        <w:rPr>
-          <w:rFonts w:ascii="Calibri" w:hAnsi="Calibri" w:cs="Calibri"/>
-        </w:rPr>
-        <w:t>une représentation des individus, par exemple, dans un espace à 12 dimensions projeté sur un espace à 2 dimensions :</w:t>
-      </w:r>
-    </w:p>
-    <w:p>
-      <w:pPr>
-        <w:jc w:val="both"/>
-        <w:rPr>
-          <w:rFonts w:ascii="Calibri" w:hAnsi="Calibri" w:cs="Calibri"/>
-        </w:rPr>
-      </w:pPr>
-      <w:r>
-        <w:rPr>
-          <w:rFonts w:ascii="Calibri" w:hAnsi="Calibri" w:cs="Calibri"/>
-        </w:rPr>
-        <w:t>Ce graphique résulte d'un nuage de points dans un espace à 12 dimensions, projeté sur un espace à 2 dimensions, avec les deux axes correspondant aux deux vecteurs propres les plus significatifs extraits de la matrice de dispersion. L'objectif est de regrouper des individus similaires et de déterminer la possibilité de former des groupes. Il est essentiel de noter que le graphique peut parfois être mal projeté, comme dans l'analogie d'un astronome observant deux étoiles dans une lunette, où elles peuvent sembler proches alors qu'elles sont en réalité éloignées en profondeur.</w:t>
-      </w:r>
-    </w:p>
-    <w:p>
-      <w:pPr>
-        <w:jc w:val="both"/>
-        <w:rPr>
-          <w:rFonts w:ascii="Calibri" w:hAnsi="Calibri" w:cs="Calibri"/>
-        </w:rPr>
-      </w:pPr>
-      <w:r>
-        <w:rPr>
-          <w:rFonts w:ascii="Calibri" w:hAnsi="Calibri" w:cs="Calibri"/>
-        </w:rPr>
-        <w:t>En disposant les individus le long de l'axe horizontal, ceux à gauche peuvent représenter des observations présentant des caractéristiques spécifiques, tandis que ceux à droite peuvent représenter d'autres caractéristiques. Le premier axe (F1) sépare ainsi les individus en fonction de certaines propriétés, expliquant un pourcentage donné de l'inertie totale, indiqué sous l'axe horizontal.</w:t>
+          <w:u w:val="single"/>
+        </w:rPr>
+        <w:t>d</w:t>
+      </w:r>
+      <w:r>
+        <w:rPr>
+          <w:rFonts w:ascii="Calibri" w:hAnsi="Calibri" w:cs="Calibri"/>
+          <w:u w:val="single"/>
+        </w:rPr>
+        <w:t>e la</w:t>
+      </w:r>
+      <w:r>
+        <w:rPr>
+          <w:rFonts w:ascii="Calibri" w:hAnsi="Calibri" w:cs="Calibri"/>
+          <w:u w:val="single"/>
+        </w:rPr>
+        <w:t xml:space="preserve"> représentation des individus</w:t>
+      </w:r>
+      <w:r>
+        <w:rPr>
+          <w:rFonts w:ascii="Calibri" w:hAnsi="Calibri" w:cs="Calibri"/>
+          <w:u w:val="single"/>
+        </w:rPr>
+        <w:t xml:space="preserve"> </w:t>
+      </w:r>
+      <w:r>
+        <w:rPr>
+          <w:rFonts w:ascii="Calibri" w:hAnsi="Calibri" w:cs="Calibri"/>
+          <w:u w:val="single"/>
+        </w:rPr>
+        <w:t>:</w:t>
+      </w:r>
+    </w:p>
+    <w:p>
+      <w:pPr>
+        <w:jc w:val="both"/>
+        <w:rPr>
+          <w:rFonts w:ascii="Calibri" w:hAnsi="Calibri" w:cs="Calibri"/>
+        </w:rPr>
+      </w:pPr>
+      <w:r>
+        <w:rPr>
+          <w:rFonts w:ascii="Calibri" w:hAnsi="Calibri" w:cs="Calibri"/>
+        </w:rPr>
+        <w:t xml:space="preserve">Ce graphique résulte d'un </w:t>
+      </w:r>
+      <w:r>
+        <w:rPr>
+          <w:rFonts w:ascii="Calibri" w:hAnsi="Calibri" w:cs="Calibri"/>
+          <w:highlight w:val="yellow"/>
+        </w:rPr>
+        <w:t>nuage de points</w:t>
+      </w:r>
+      <w:r>
+        <w:rPr>
+          <w:rFonts w:ascii="Calibri" w:hAnsi="Calibri" w:cs="Calibri"/>
+        </w:rPr>
+        <w:t xml:space="preserve"> dans un espace à </w:t>
+      </w:r>
+      <w:r>
+        <w:rPr>
+          <w:rFonts w:ascii="Calibri" w:hAnsi="Calibri" w:cs="Calibri"/>
+        </w:rPr>
+        <w:t>n</w:t>
+      </w:r>
+      <w:r>
+        <w:rPr>
+          <w:rFonts w:ascii="Calibri" w:hAnsi="Calibri" w:cs="Calibri"/>
+        </w:rPr>
+        <w:t xml:space="preserve"> dimensions, projeté sur un espace à 2 dimensions, avec les deux axes correspondant aux deux vecteurs propres les plus significatifs extraits de la matrice de dispersion. L'objectif est de regrouper des individus similaires et de déterminer la possibilité de former des groupes. Il est essentiel de noter que le graphique peut parfois être mal projeté, comme dans l'analogie d'un astronome observant deux étoiles dans une lunette, où elles peuvent sembler proches alors qu'elles sont en réalité éloignées en profondeur.</w:t>
+      </w:r>
+    </w:p>
+    <w:p>
+      <w:pPr>
+        <w:jc w:val="both"/>
+        <w:rPr>
+          <w:rFonts w:ascii="Calibri" w:hAnsi="Calibri" w:cs="Calibri"/>
+        </w:rPr>
+      </w:pPr>
+      <w:r>
+        <w:rPr>
+          <w:rFonts w:ascii="Calibri" w:hAnsi="Calibri" w:cs="Calibri"/>
+          <w:highlight w:val="yellow"/>
+        </w:rPr>
+        <w:t>En disposant les individus</w:t>
+      </w:r>
+      <w:r>
+        <w:rPr>
+          <w:rFonts w:ascii="Calibri" w:hAnsi="Calibri" w:cs="Calibri"/>
+        </w:rPr>
+        <w:t xml:space="preserve"> le long de l'axe horizontal, ceux à gauche peuvent représenter des observations présentant des caractéristiques spécifiques, tandis que ceux à droite peuvent représenter d'autres caractéristiques. Le premier axe (F1) sépare ainsi les individus en fonction de certaines propriétés, expliquant un pourcentage donné de l'inertie totale, indiqué sous l'axe horizontal.</w:t>
       </w:r>
     </w:p>
     <w:p>
@@ -1151,7 +1196,8 @@
       <w:r>
         <w:rPr>
           <w:rFonts w:ascii="Calibri" w:hAnsi="Calibri" w:cs="Calibri"/>
-          <w:color w:val="FF0000"/>
+          <w:color w:val="000000" w:themeColor="text1"/>
+          <w:highlight w:val="yellow"/>
         </w:rPr>
         <w:t>PCA</w:t>
       </w:r>
@@ -1159,35 +1205,7 @@
         <w:rPr>
           <w:rFonts w:ascii="Calibri" w:hAnsi="Calibri" w:cs="Calibri"/>
         </w:rPr>
-        <w:t xml:space="preserve">() pour effectuer une Analyse en Composantes Principales. Nous examinons les valeurs propres pour chaque direction, choisissons le nombre optimal de vecteurs pour maximiser l'inertie, et visualisons les pourcentages d'inertie des vecteurs à l'aide de la méthode </w:t>
-      </w:r>
-      <w:proofErr w:type="spellStart"/>
-      <w:r>
-        <w:rPr>
-          <w:rFonts w:ascii="Calibri" w:hAnsi="Calibri" w:cs="Calibri"/>
-        </w:rPr>
-        <w:t>eig</w:t>
-      </w:r>
-      <w:proofErr w:type="spellEnd"/>
-      <w:r>
-        <w:rPr>
-          <w:rFonts w:ascii="Calibri" w:hAnsi="Calibri" w:cs="Calibri"/>
-        </w:rPr>
-        <w:t xml:space="preserve">() et d'un </w:t>
-      </w:r>
-      <w:proofErr w:type="spellStart"/>
-      <w:r>
-        <w:rPr>
-          <w:rFonts w:ascii="Calibri" w:hAnsi="Calibri" w:cs="Calibri"/>
-        </w:rPr>
-        <w:t>barplot</w:t>
-      </w:r>
-      <w:proofErr w:type="spellEnd"/>
-      <w:r>
-        <w:rPr>
-          <w:rFonts w:ascii="Calibri" w:hAnsi="Calibri" w:cs="Calibri"/>
-        </w:rPr>
-        <w:t>().</w:t>
+        <w:t>() pour effectuer une Analyse en Composantes Principales. Nous examinons les valeurs propres pour chaque direction, choisissons le nombre optimal de vecteurs pour maximiser l'inertie, et visualisons les pourcentages d'inertie des vecteurs à l'aide de la méthode eig() et d'un barplot().</w:t>
       </w:r>
       <w:r>
         <w:rPr>
@@ -1282,25 +1300,7 @@
           <w:b/>
           <w:bCs/>
         </w:rPr>
-        <w:t xml:space="preserve">Qu'apportent dans ce contexte les résultats fournis par la fonction PCA de </w:t>
-      </w:r>
-      <w:proofErr w:type="spellStart"/>
-      <w:r>
-        <w:rPr>
-          <w:rFonts w:ascii="Calibri" w:hAnsi="Calibri" w:cs="Calibri"/>
-          <w:b/>
-          <w:bCs/>
-        </w:rPr>
-        <w:t>FactoMineR</w:t>
-      </w:r>
-      <w:proofErr w:type="spellEnd"/>
-      <w:r>
-        <w:rPr>
-          <w:rFonts w:ascii="Calibri" w:hAnsi="Calibri" w:cs="Calibri"/>
-          <w:b/>
-          <w:bCs/>
-        </w:rPr>
-        <w:t xml:space="preserve"> ?</w:t>
+        <w:t>Qu'apportent dans ce contexte les résultats fournis par la fonction PCA de FactoMineR ?</w:t>
       </w:r>
     </w:p>
     <w:p>
@@ -1334,15 +1334,11 @@
         <w:jc w:val="both"/>
         <w:rPr>
           <w:rFonts w:ascii="Calibri" w:hAnsi="Calibri" w:cs="Calibri"/>
-          <w:b/>
-          <w:bCs/>
-        </w:rPr>
-      </w:pPr>
-      <w:r>
-        <w:rPr>
-          <w:rFonts w:ascii="Calibri" w:hAnsi="Calibri" w:cs="Calibri"/>
-          <w:b/>
-          <w:bCs/>
+        </w:rPr>
+      </w:pPr>
+      <w:r>
+        <w:rPr>
+          <w:rFonts w:ascii="Calibri" w:hAnsi="Calibri" w:cs="Calibri"/>
           <w:highlight w:val="yellow"/>
         </w:rPr>
         <w:t>Interprétation de la représentation des variables :</w:t>
@@ -1367,15 +1363,11 @@
         <w:jc w:val="both"/>
         <w:rPr>
           <w:rFonts w:ascii="Calibri" w:hAnsi="Calibri" w:cs="Calibri"/>
-          <w:b/>
-          <w:bCs/>
-        </w:rPr>
-      </w:pPr>
-      <w:r>
-        <w:rPr>
-          <w:rFonts w:ascii="Calibri" w:hAnsi="Calibri" w:cs="Calibri"/>
-          <w:b/>
-          <w:bCs/>
+        </w:rPr>
+      </w:pPr>
+      <w:r>
+        <w:rPr>
+          <w:rFonts w:ascii="Calibri" w:hAnsi="Calibri" w:cs="Calibri"/>
           <w:highlight w:val="yellow"/>
         </w:rPr>
         <w:t>Origine de cette manière de faire :</w:t>
@@ -1400,15 +1392,11 @@
         <w:jc w:val="both"/>
         <w:rPr>
           <w:rFonts w:ascii="Calibri" w:hAnsi="Calibri" w:cs="Calibri"/>
-          <w:b/>
-          <w:bCs/>
-        </w:rPr>
-      </w:pPr>
-      <w:r>
-        <w:rPr>
-          <w:rFonts w:ascii="Calibri" w:hAnsi="Calibri" w:cs="Calibri"/>
-          <w:b/>
-          <w:bCs/>
+        </w:rPr>
+      </w:pPr>
+      <w:r>
+        <w:rPr>
+          <w:rFonts w:ascii="Calibri" w:hAnsi="Calibri" w:cs="Calibri"/>
           <w:highlight w:val="yellow"/>
         </w:rPr>
         <w:t>Coordonnées des points représentant chaque variable :</w:t>
@@ -1486,7 +1474,19 @@
         <w:rPr>
           <w:rFonts w:ascii="Calibri" w:hAnsi="Calibri" w:cs="Calibri"/>
         </w:rPr>
-        <w:t>. Effectivement : cos(0) = 1 [conjonction]</w:t>
+        <w:t>. Effectivement : cos(0) = 1 [</w:t>
+      </w:r>
+      <w:r>
+        <w:rPr>
+          <w:rFonts w:ascii="Calibri" w:hAnsi="Calibri" w:cs="Calibri"/>
+        </w:rPr>
+        <w:t>Corrélation positive</w:t>
+      </w:r>
+      <w:r>
+        <w:rPr>
+          <w:rFonts w:ascii="Calibri" w:hAnsi="Calibri" w:cs="Calibri"/>
+        </w:rPr>
+        <w:t>]</w:t>
       </w:r>
     </w:p>
     <w:p>
@@ -1513,7 +1513,19 @@
         <w:rPr>
           <w:rFonts w:ascii="Calibri" w:hAnsi="Calibri" w:cs="Calibri"/>
         </w:rPr>
-        <w:t xml:space="preserve"> =&gt; cosinus très grand négativement. Effectivement : cos(180) = -1 [opposition]</w:t>
+        <w:t xml:space="preserve"> =&gt; cosinus très grand négativement. Effectivement : cos(180) = -1 [</w:t>
+      </w:r>
+      <w:r>
+        <w:rPr>
+          <w:rFonts w:ascii="Calibri" w:hAnsi="Calibri" w:cs="Calibri"/>
+        </w:rPr>
+        <w:t>Corrélation négative</w:t>
+      </w:r>
+      <w:r>
+        <w:rPr>
+          <w:rFonts w:ascii="Calibri" w:hAnsi="Calibri" w:cs="Calibri"/>
+        </w:rPr>
+        <w:t>]</w:t>
       </w:r>
     </w:p>
     <w:p>
@@ -1559,6 +1571,7 @@
         <w:jc w:val="both"/>
         <w:rPr>
           <w:rFonts w:ascii="Calibri" w:hAnsi="Calibri" w:cs="Calibri"/>
+          <w:color w:val="000000" w:themeColor="text1"/>
         </w:rPr>
       </w:pPr>
       <w:r>
@@ -1580,8 +1593,28 @@
         <w:rPr>
           <w:color w:val="FF0000"/>
         </w:rPr>
-        <w:t>(+petit schéma circulaire pour expliquer ?).</w:t>
-      </w:r>
+        <w:t>(schéma circulaire</w:t>
+      </w:r>
+      <w:r>
+        <w:rPr>
+          <w:color w:val="FF0000"/>
+        </w:rPr>
+        <w:t>)</w:t>
+      </w:r>
+      <w:r>
+        <w:rPr>
+          <w:color w:val="000000" w:themeColor="text1"/>
+        </w:rPr>
+        <w:t>.</w:t>
+      </w:r>
+    </w:p>
+    <w:p>
+      <w:pPr>
+        <w:jc w:val="both"/>
+        <w:rPr>
+          <w:rFonts w:ascii="Calibri" w:hAnsi="Calibri" w:cs="Calibri"/>
+        </w:rPr>
+      </w:pPr>
     </w:p>
     <w:p>
       <w:pPr>
@@ -1591,23 +1624,22 @@
           <w:szCs w:val="24"/>
         </w:rPr>
       </w:pPr>
-    </w:p>
-    <w:p>
-      <w:pPr>
+      <w:r>
         <w:rPr>
           <w:rFonts w:ascii="Calibri" w:hAnsi="Calibri" w:cs="Calibri"/>
           <w:sz w:val="24"/>
           <w:szCs w:val="24"/>
         </w:rPr>
-      </w:pPr>
+        <w:lastRenderedPageBreak/>
+        <w:t>Avec R, o</w:t>
+      </w:r>
       <w:r>
         <w:rPr>
           <w:rFonts w:ascii="Calibri" w:hAnsi="Calibri" w:cs="Calibri"/>
           <w:sz w:val="24"/>
           <w:szCs w:val="24"/>
         </w:rPr>
-        <w:lastRenderedPageBreak/>
-        <w:t>Avec R, o</w:t>
+        <w:t>n lit</w:t>
       </w:r>
       <w:r>
         <w:rPr>
@@ -1615,7 +1647,7 @@
           <w:sz w:val="24"/>
           <w:szCs w:val="24"/>
         </w:rPr>
-        <w:t>n lit</w:t>
+        <w:t xml:space="preserve"> la table, on fait </w:t>
       </w:r>
       <w:r>
         <w:rPr>
@@ -1623,7 +1655,7 @@
           <w:sz w:val="24"/>
           <w:szCs w:val="24"/>
         </w:rPr>
-        <w:t xml:space="preserve"> la table, on fait </w:t>
+        <w:t>l’</w:t>
       </w:r>
       <w:r>
         <w:rPr>
@@ -1631,7 +1663,7 @@
           <w:sz w:val="24"/>
           <w:szCs w:val="24"/>
         </w:rPr>
-        <w:t>l’</w:t>
+        <w:t>ACP</w:t>
       </w:r>
       <w:r>
         <w:rPr>
@@ -1639,63 +1671,25 @@
           <w:sz w:val="24"/>
           <w:szCs w:val="24"/>
         </w:rPr>
-        <w:t>ACP</w:t>
-      </w:r>
-      <w:r>
-        <w:rPr>
-          <w:rFonts w:ascii="Calibri" w:hAnsi="Calibri" w:cs="Calibri"/>
-          <w:sz w:val="24"/>
-          <w:szCs w:val="24"/>
-        </w:rPr>
         <w:t xml:space="preserve"> via la méthode </w:t>
       </w:r>
       <w:r>
         <w:rPr>
           <w:rFonts w:ascii="Calibri" w:hAnsi="Calibri" w:cs="Calibri"/>
-          <w:color w:val="FF0000"/>
-          <w:sz w:val="24"/>
-          <w:szCs w:val="24"/>
-        </w:rPr>
-        <w:t>PCA</w:t>
-      </w:r>
-      <w:r>
-        <w:rPr>
-          <w:rFonts w:ascii="Calibri" w:hAnsi="Calibri" w:cs="Calibri"/>
-          <w:sz w:val="24"/>
-          <w:szCs w:val="24"/>
-        </w:rPr>
-        <w:t>(),</w:t>
-      </w:r>
-      <w:r>
-        <w:rPr>
-          <w:rFonts w:ascii="Calibri" w:hAnsi="Calibri" w:cs="Calibri"/>
-          <w:sz w:val="24"/>
-          <w:szCs w:val="24"/>
-        </w:rPr>
-        <w:t xml:space="preserve"> avec ça on a </w:t>
-      </w:r>
-      <w:r>
-        <w:t>accès aux coordonnées des variables, aux cosinus de qualité de projection, et aux contributions des variables.</w:t>
-      </w:r>
-    </w:p>
-    <w:p>
-      <w:pPr>
-        <w:rPr>
-          <w:rFonts w:ascii="Calibri" w:hAnsi="Calibri" w:cs="Calibri"/>
-          <w:b/>
-          <w:bCs/>
+          <w:color w:val="000000" w:themeColor="text1"/>
           <w:sz w:val="24"/>
           <w:szCs w:val="24"/>
           <w:highlight w:val="yellow"/>
         </w:rPr>
-      </w:pPr>
+        <w:t>PCA</w:t>
+      </w:r>
       <w:r>
         <w:rPr>
           <w:rFonts w:ascii="Calibri" w:hAnsi="Calibri" w:cs="Calibri"/>
           <w:sz w:val="24"/>
           <w:szCs w:val="24"/>
         </w:rPr>
-        <w:t>O</w:t>
+        <w:t>(),</w:t>
       </w:r>
       <w:r>
         <w:rPr>
@@ -1703,79 +1697,123 @@
           <w:sz w:val="24"/>
           <w:szCs w:val="24"/>
         </w:rPr>
-        <w:t xml:space="preserve">n regarde nos valeurs propres, correspond à une direction. On prend le n de vecteurs pouvant nous apporter un maximum d’inertie et donc </w:t>
-      </w:r>
-      <w:r>
-        <w:rPr>
-          <w:rFonts w:ascii="Calibri" w:hAnsi="Calibri" w:cs="Calibri"/>
-          <w:color w:val="FF0000"/>
+        <w:t xml:space="preserve"> avec ça on a </w:t>
+      </w:r>
+      <w:r>
+        <w:t>accès aux coordonnées des variables, aux cosinus de qualité de projection, et aux contributions des variables.</w:t>
+      </w:r>
+    </w:p>
+    <w:p>
+      <w:pPr>
+        <w:rPr>
+          <w:rFonts w:ascii="Calibri" w:hAnsi="Calibri" w:cs="Calibri"/>
           <w:sz w:val="24"/>
           <w:szCs w:val="24"/>
         </w:rPr>
-        <w:t>choisir le meilleur plan de projection</w:t>
-      </w:r>
+      </w:pPr>
       <w:r>
         <w:rPr>
           <w:rFonts w:ascii="Calibri" w:hAnsi="Calibri" w:cs="Calibri"/>
           <w:sz w:val="24"/>
           <w:szCs w:val="24"/>
         </w:rPr>
-        <w:t>, on visualise les pourcentages d’inerties des vecteurs via la méthode $</w:t>
-      </w:r>
-      <w:proofErr w:type="spellStart"/>
-      <w:r>
-        <w:rPr>
-          <w:rFonts w:ascii="Calibri" w:hAnsi="Calibri" w:cs="Calibri"/>
-          <w:color w:val="FF0000"/>
+        <w:t>O</w:t>
+      </w:r>
+      <w:r>
+        <w:rPr>
+          <w:rFonts w:ascii="Calibri" w:hAnsi="Calibri" w:cs="Calibri"/>
           <w:sz w:val="24"/>
           <w:szCs w:val="24"/>
         </w:rPr>
-        <w:t>eig</w:t>
-      </w:r>
-      <w:proofErr w:type="spellEnd"/>
-      <w:r>
-        <w:rPr>
-          <w:rFonts w:ascii="Calibri" w:hAnsi="Calibri" w:cs="Calibri"/>
+        <w:t xml:space="preserve">n regarde nos valeurs propres, correspond à une direction. On prend le n de vecteurs pouvant nous apporter un maximum d’inertie et donc </w:t>
+      </w:r>
+      <w:r>
+        <w:rPr>
+          <w:rFonts w:ascii="Calibri" w:hAnsi="Calibri" w:cs="Calibri"/>
+          <w:color w:val="000000" w:themeColor="text1"/>
           <w:sz w:val="24"/>
           <w:szCs w:val="24"/>
-        </w:rPr>
-        <w:t xml:space="preserve">() mais aussi en schéma via un </w:t>
-      </w:r>
-      <w:proofErr w:type="spellStart"/>
+          <w:highlight w:val="yellow"/>
+        </w:rPr>
+        <w:t>choisir le meilleur plan de projection</w:t>
+      </w:r>
       <w:r>
         <w:rPr>
           <w:rFonts w:ascii="Calibri" w:hAnsi="Calibri" w:cs="Calibri"/>
           <w:sz w:val="24"/>
           <w:szCs w:val="24"/>
         </w:rPr>
-        <w:t>barplot</w:t>
-      </w:r>
-      <w:proofErr w:type="spellEnd"/>
-      <w:r>
-        <w:rPr>
-          <w:rFonts w:ascii="Calibri" w:hAnsi="Calibri" w:cs="Calibri"/>
+        <w:t>, on visualise les pourcentages d’inerties des vecteurs via la méthode $</w:t>
+      </w:r>
+      <w:r>
+        <w:rPr>
+          <w:rFonts w:ascii="Calibri" w:hAnsi="Calibri" w:cs="Calibri"/>
+          <w:color w:val="000000" w:themeColor="text1"/>
           <w:sz w:val="24"/>
           <w:szCs w:val="24"/>
         </w:rPr>
-        <w:t xml:space="preserve"> de notre </w:t>
-      </w:r>
-      <w:proofErr w:type="spellStart"/>
+        <w:t>eig</w:t>
+      </w:r>
       <w:r>
         <w:rPr>
           <w:rFonts w:ascii="Calibri" w:hAnsi="Calibri" w:cs="Calibri"/>
           <w:sz w:val="24"/>
           <w:szCs w:val="24"/>
         </w:rPr>
-        <w:t>Acp</w:t>
-      </w:r>
-      <w:proofErr w:type="spellEnd"/>
+        <w:t xml:space="preserve">() mais aussi en schéma via un barplot de notre </w:t>
+      </w:r>
       <w:r>
         <w:rPr>
           <w:rFonts w:ascii="Calibri" w:hAnsi="Calibri" w:cs="Calibri"/>
           <w:sz w:val="24"/>
           <w:szCs w:val="24"/>
         </w:rPr>
+        <w:t>ACP</w:t>
+      </w:r>
+      <w:r>
+        <w:rPr>
+          <w:rFonts w:ascii="Calibri" w:hAnsi="Calibri" w:cs="Calibri"/>
+          <w:sz w:val="24"/>
+          <w:szCs w:val="24"/>
+        </w:rPr>
         <w:t>.</w:t>
+      </w:r>
+    </w:p>
+    <w:p>
+      <w:pPr>
+        <w:rPr>
+          <w:rFonts w:ascii="Calibri" w:hAnsi="Calibri" w:cs="Calibri"/>
+          <w:b/>
+          <w:bCs/>
+          <w:sz w:val="24"/>
+          <w:szCs w:val="24"/>
+          <w:highlight w:val="yellow"/>
+        </w:rPr>
+      </w:pPr>
+      <w:r>
+        <w:rPr>
+          <w:rFonts w:ascii="Calibri" w:hAnsi="Calibri" w:cs="Calibri"/>
+          <w:sz w:val="24"/>
+          <w:szCs w:val="24"/>
+        </w:rPr>
+        <w:t xml:space="preserve">La </w:t>
+      </w:r>
+      <w:r>
+        <w:rPr>
+          <w:rFonts w:ascii="Calibri" w:hAnsi="Calibri" w:cs="Calibri"/>
+          <w:sz w:val="24"/>
+          <w:szCs w:val="24"/>
+          <w:highlight w:val="yellow"/>
+        </w:rPr>
+        <w:t>projection</w:t>
+      </w:r>
+      <w:r>
+        <w:rPr>
+          <w:rFonts w:ascii="Calibri" w:hAnsi="Calibri" w:cs="Calibri"/>
+          <w:sz w:val="24"/>
+          <w:szCs w:val="24"/>
+        </w:rPr>
+        <w:t xml:space="preserve"> à proprement parlée est le produit scalaire entre 2 vecteurs, on prends la longueur du premier que l’on multiplie par la longueur du second, le tout multiplier par le cosinus de l’angle entre les deux.</w:t>
       </w:r>
     </w:p>
     <w:p>
@@ -1944,6 +1982,14 @@
           </wp:inline>
         </w:drawing>
       </w:r>
+      <w:r>
+        <w:rPr>
+          <w:rFonts w:ascii="Calibri" w:hAnsi="Calibri" w:cs="Calibri"/>
+          <w:b/>
+          <w:bCs/>
+        </w:rPr>
+        <w:t>rep : NSP, OUI, NON et Accueil : 0 - 5</w:t>
+      </w:r>
     </w:p>
     <w:p>
       <w:pPr>
@@ -1953,7 +1999,16 @@
         <w:t>O</w:t>
       </w:r>
       <w:r>
-        <w:t>n cherche à trouver des associations entre variables, Mais plus précisément, on ne cherche pas des relations entre les variables en elles-mêmes mais des relations entre les modalités, est ce que ‘</w:t>
+        <w:t xml:space="preserve">n cherche à trouver des </w:t>
+      </w:r>
+      <w:r>
+        <w:rPr>
+          <w:highlight w:val="yellow"/>
+        </w:rPr>
+        <w:t>associations</w:t>
+      </w:r>
+      <w:r>
+        <w:t xml:space="preserve"> entre variables, Mais plus précisément, on ne cherche pas des relations entre les variables en elles-mêmes mais des relations entre les modalités, est ce que ‘</w:t>
       </w:r>
       <w:r>
         <w:t>modalité1</w:t>
@@ -1979,6 +2034,45 @@
     <w:p>
       <w:pPr>
         <w:jc w:val="both"/>
+      </w:pPr>
+      <w:r>
+        <w:t xml:space="preserve">Mais si sur ces 2 individus, une seule modalité change, et que celle-ci est une </w:t>
+      </w:r>
+      <w:r>
+        <w:rPr>
+          <w:highlight w:val="yellow"/>
+        </w:rPr>
+        <w:t>modalité rare</w:t>
+      </w:r>
+      <w:r>
+        <w:t>, alors là, la distance sera grande</w:t>
+      </w:r>
+      <w:r>
+        <w:t>.</w:t>
+      </w:r>
+      <w:r>
+        <w:t xml:space="preserve"> On cherche les modalités rares.</w:t>
+      </w:r>
+    </w:p>
+    <w:p>
+      <w:pPr>
+        <w:jc w:val="both"/>
+        <w:rPr>
+          <w:rFonts w:ascii="Calibri" w:hAnsi="Calibri" w:cs="Calibri"/>
+          <w:b/>
+          <w:bCs/>
+        </w:rPr>
+      </w:pPr>
+      <w:r>
+        <w:t>Et a l’inverse, si deux clients ont des modalités fort différentes, mais qu’ils ont en communs la même modalité rare, alors eux seront proches</w:t>
+      </w:r>
+      <w:r>
+        <w:t>.</w:t>
+      </w:r>
+    </w:p>
+    <w:p>
+      <w:pPr>
+        <w:jc w:val="both"/>
         <w:rPr>
           <w:rFonts w:ascii="Calibri" w:hAnsi="Calibri" w:cs="Calibri"/>
           <w:b/>
@@ -1993,13 +2087,13 @@
           <w:noProof/>
         </w:rPr>
         <w:drawing>
-          <wp:anchor distT="0" distB="0" distL="114300" distR="114300" simplePos="0" relativeHeight="251681792" behindDoc="1" locked="0" layoutInCell="1" allowOverlap="1" wp14:anchorId="14B00EDF" wp14:editId="251DD023">
+          <wp:anchor distT="0" distB="0" distL="114300" distR="114300" simplePos="0" relativeHeight="251681792" behindDoc="1" locked="0" layoutInCell="1" allowOverlap="1" wp14:anchorId="14B00EDF" wp14:editId="4FD407D9">
             <wp:simplePos x="0" y="0"/>
             <wp:positionH relativeFrom="column">
-              <wp:posOffset>-8255</wp:posOffset>
+              <wp:posOffset>-23495</wp:posOffset>
             </wp:positionH>
             <wp:positionV relativeFrom="paragraph">
-              <wp:posOffset>748030</wp:posOffset>
+              <wp:posOffset>288925</wp:posOffset>
             </wp:positionV>
             <wp:extent cx="1973580" cy="1363345"/>
             <wp:effectExtent l="0" t="0" r="7620" b="8255"/>
@@ -2057,19 +2151,6 @@
           </wp:anchor>
         </w:drawing>
       </w:r>
-      <w:r>
-        <w:t>Mais si sur ces 2 individus, une seule modalité change, et que celle-ci est une modalité rare, alors là, la distance sera grande ! On cherche les modalités rares. Et a l’inverse, si deux clients ont des modalités fort différentes, mais qu’ils ont en communs la même modalité rare, alors eux seront proches !</w:t>
-      </w:r>
-    </w:p>
-    <w:p>
-      <w:pPr>
-        <w:jc w:val="both"/>
-        <w:rPr>
-          <w:rFonts w:ascii="Calibri" w:hAnsi="Calibri" w:cs="Calibri"/>
-          <w:b/>
-          <w:bCs/>
-        </w:rPr>
-      </w:pPr>
     </w:p>
     <w:p>
       <w:pPr>
@@ -2141,6 +2222,7 @@
           <w:rFonts w:ascii="Calibri" w:hAnsi="Calibri" w:cs="Calibri"/>
           <w:b/>
           <w:bCs/>
+          <w:highlight w:val="yellow"/>
           <w:u w:val="single"/>
         </w:rPr>
         <w:t>un tableau disjonctif complet(TDC)</w:t>
@@ -2149,27 +2231,39 @@
         <w:rPr>
           <w:rFonts w:ascii="Calibri" w:hAnsi="Calibri" w:cs="Calibri"/>
         </w:rPr>
-        <w:t xml:space="preserve">, </w:t>
-      </w:r>
-      <w:r>
-        <w:rPr>
-          <w:rFonts w:ascii="Calibri" w:hAnsi="Calibri" w:cs="Calibri"/>
-        </w:rPr>
-        <w:t>donc on va encore réaliser une matrice n (individus)*p (variables), Dans ce tableau, chaque variable qualitative j peut prendre plusieurs modalités k et p´ colonnes donnant : p´ = SUM(</w:t>
-      </w:r>
-      <w:proofErr w:type="spellStart"/>
-      <w:r>
-        <w:rPr>
-          <w:rFonts w:ascii="Calibri" w:hAnsi="Calibri" w:cs="Calibri"/>
-        </w:rPr>
-        <w:t>Kj</w:t>
-      </w:r>
-      <w:proofErr w:type="spellEnd"/>
+        <w:t>,</w:t>
+      </w:r>
+      <w:r>
+        <w:rPr>
+          <w:rFonts w:ascii="Calibri" w:hAnsi="Calibri" w:cs="Calibri"/>
+        </w:rPr>
+        <w:t xml:space="preserve"> </w:t>
+      </w:r>
+      <w:r>
+        <w:rPr>
+          <w:rFonts w:ascii="Calibri" w:hAnsi="Calibri" w:cs="Calibri"/>
+        </w:rPr>
+        <w:t>donc on va encore réaliser une matrice n (individus)*p (variables), Dans ce tableau, chaque variable qualitative j peut prendre plusieurs modalités k et p´ colonnes donnant : p´ = SUM(K</w:t>
+      </w:r>
+      <w:r>
+        <w:rPr>
+          <w:rFonts w:ascii="Calibri" w:hAnsi="Calibri" w:cs="Calibri"/>
+          <w:sz w:val="18"/>
+          <w:szCs w:val="18"/>
+        </w:rPr>
+        <w:t>j</w:t>
+      </w:r>
       <w:r>
         <w:rPr>
           <w:rFonts w:ascii="Calibri" w:hAnsi="Calibri" w:cs="Calibri"/>
         </w:rPr>
         <w:t>)</w:t>
+      </w:r>
+      <w:r>
+        <w:rPr>
+          <w:rFonts w:ascii="Calibri" w:hAnsi="Calibri" w:cs="Calibri"/>
+        </w:rPr>
+        <w:t>.</w:t>
       </w:r>
     </w:p>
     <w:p>
@@ -2232,13 +2326,27 @@
         <w:rPr>
           <w:rFonts w:ascii="Calibri" w:hAnsi="Calibri" w:cs="Calibri"/>
         </w:rPr>
-        <w:t>Avec ce tableau, on va pouvoir calculer des proportions</w:t>
-      </w:r>
-      <w:r>
-        <w:rPr>
-          <w:rFonts w:ascii="Calibri" w:hAnsi="Calibri" w:cs="Calibri"/>
-        </w:rPr>
-        <w:t xml:space="preserve">, fréquences, probabilités pour une </w:t>
+        <w:t xml:space="preserve">Avec ce tableau, on va </w:t>
+      </w:r>
+      <w:r>
+        <w:rPr>
+          <w:rFonts w:ascii="Calibri" w:hAnsi="Calibri" w:cs="Calibri"/>
+          <w:highlight w:val="yellow"/>
+        </w:rPr>
+        <w:t>pouvoir calculer des proportions</w:t>
+      </w:r>
+      <w:r>
+        <w:rPr>
+          <w:rFonts w:ascii="Calibri" w:hAnsi="Calibri" w:cs="Calibri"/>
+          <w:highlight w:val="yellow"/>
+        </w:rPr>
+        <w:t>, fréquences, probabilités</w:t>
+      </w:r>
+      <w:r>
+        <w:rPr>
+          <w:rFonts w:ascii="Calibri" w:hAnsi="Calibri" w:cs="Calibri"/>
+        </w:rPr>
+        <w:t xml:space="preserve"> pour une </w:t>
       </w:r>
       <w:r>
         <w:rPr>
@@ -2276,7 +2384,19 @@
         <w:rPr>
           <w:rFonts w:ascii="Calibri" w:hAnsi="Calibri" w:cs="Calibri"/>
         </w:rPr>
-        <w:t>On calcul ces probabilité car, les 2 objectifs de l’ACM sont :</w:t>
+        <w:t>On calcul ces probabilité</w:t>
+      </w:r>
+      <w:r>
+        <w:rPr>
+          <w:rFonts w:ascii="Calibri" w:hAnsi="Calibri" w:cs="Calibri"/>
+        </w:rPr>
+        <w:t>s</w:t>
+      </w:r>
+      <w:r>
+        <w:rPr>
+          <w:rFonts w:ascii="Calibri" w:hAnsi="Calibri" w:cs="Calibri"/>
+        </w:rPr>
+        <w:t xml:space="preserve"> car, les 2 objectifs de l’ACM sont :</w:t>
       </w:r>
     </w:p>
     <w:p>
@@ -2328,13 +2448,13 @@
         <w:rPr>
           <w:rFonts w:ascii="Calibri" w:hAnsi="Calibri" w:cs="Calibri"/>
         </w:rPr>
-        <w:t xml:space="preserve">Et les modalités rares, ont une faible probabilité ! </w:t>
-      </w:r>
-      <w:r>
-        <w:rPr>
-          <w:rFonts w:ascii="Calibri" w:hAnsi="Calibri" w:cs="Calibri"/>
-        </w:rPr>
-        <w:t>I</w:t>
+        <w:t xml:space="preserve">Et les modalités rares, ont une faible probabilité </w:t>
+      </w:r>
+      <w:r>
+        <w:rPr>
+          <w:rFonts w:ascii="Calibri" w:hAnsi="Calibri" w:cs="Calibri"/>
+        </w:rPr>
+        <w:t>donc i</w:t>
       </w:r>
       <w:r>
         <w:rPr>
@@ -2462,21 +2582,7 @@
         <w:rPr>
           <w:rFonts w:ascii="Calibri" w:hAnsi="Calibri" w:cs="Calibri"/>
         </w:rPr>
-        <w:t xml:space="preserve">Tout d’abord on va compiler la librairie </w:t>
-      </w:r>
-      <w:proofErr w:type="spellStart"/>
-      <w:r>
-        <w:rPr>
-          <w:rFonts w:ascii="Calibri" w:hAnsi="Calibri" w:cs="Calibri"/>
-        </w:rPr>
-        <w:t>FactoMineR</w:t>
-      </w:r>
-      <w:proofErr w:type="spellEnd"/>
-      <w:r>
-        <w:rPr>
-          <w:rFonts w:ascii="Calibri" w:hAnsi="Calibri" w:cs="Calibri"/>
-        </w:rPr>
-        <w:t xml:space="preserve">. On lit les données du fichier en question et c’est parti. On transforme le type des colonnes voulues en </w:t>
+        <w:t xml:space="preserve">Tout d’abord on va compiler la librairie FactoMineR. On lit les données du fichier en question et c’est parti. On transforme le type des colonnes voulues en </w:t>
       </w:r>
       <w:r>
         <w:rPr>
@@ -2488,21 +2594,7 @@
         <w:rPr>
           <w:rFonts w:ascii="Calibri" w:hAnsi="Calibri" w:cs="Calibri"/>
         </w:rPr>
-        <w:t xml:space="preserve"> avec </w:t>
-      </w:r>
-      <w:proofErr w:type="spellStart"/>
-      <w:r>
-        <w:rPr>
-          <w:rFonts w:ascii="Calibri" w:hAnsi="Calibri" w:cs="Calibri"/>
-        </w:rPr>
-        <w:t>as.factor</w:t>
-      </w:r>
-      <w:proofErr w:type="spellEnd"/>
-      <w:r>
-        <w:rPr>
-          <w:rFonts w:ascii="Calibri" w:hAnsi="Calibri" w:cs="Calibri"/>
-        </w:rPr>
-        <w:t>() si ce n’est pas le cas.</w:t>
+        <w:t xml:space="preserve"> avec as.factor() si ce n’est pas le cas.</w:t>
       </w:r>
     </w:p>
     <w:p>
@@ -2524,7 +2616,8 @@
         <w:rPr>
           <w:rFonts w:ascii="Calibri" w:hAnsi="Calibri" w:cs="Calibri"/>
           <w:noProof/>
-          <w:color w:val="FF0000"/>
+          <w:color w:val="000000" w:themeColor="text1"/>
+          <w:highlight w:val="yellow"/>
         </w:rPr>
         <w:t>MCA</w:t>
       </w:r>
@@ -2562,7 +2655,121 @@
           <w:rFonts w:ascii="Calibri" w:hAnsi="Calibri" w:cs="Calibri"/>
           <w:noProof/>
         </w:rPr>
-        <w:t xml:space="preserve"> cela nous donne comme pour l’ACP, les valeurs propres, le pourcentage d’inertie selon chaque axe et l’inertie cumulée. </w:t>
+        <w:t xml:space="preserve"> cela nous donne comme pour l’ACP, les valeurs propres, le pourcentage d’inertie selon chaque axe et l’inertie cumulée.</w:t>
+      </w:r>
+    </w:p>
+    <w:p>
+      <w:pPr>
+        <w:jc w:val="both"/>
+        <w:rPr>
+          <w:rFonts w:ascii="Calibri" w:hAnsi="Calibri" w:cs="Calibri"/>
+          <w:noProof/>
+        </w:rPr>
+      </w:pPr>
+      <w:r>
+        <w:rPr>
+          <w:rFonts w:ascii="Calibri" w:hAnsi="Calibri" w:cs="Calibri"/>
+          <w:noProof/>
+        </w:rPr>
+        <w:drawing>
+          <wp:inline distT="0" distB="0" distL="0" distR="0" wp14:anchorId="548517C0" wp14:editId="10ECF6C5">
+            <wp:extent cx="1648055" cy="238158"/>
+            <wp:effectExtent l="0" t="0" r="9525" b="9525"/>
+            <wp:docPr id="2113286951" name="Image 1"/>
+            <wp:cNvGraphicFramePr>
+              <a:graphicFrameLocks xmlns:a="http://schemas.openxmlformats.org/drawingml/2006/main" noChangeAspect="1"/>
+            </wp:cNvGraphicFramePr>
+            <a:graphic xmlns:a="http://schemas.openxmlformats.org/drawingml/2006/main">
+              <a:graphicData uri="http://schemas.openxmlformats.org/drawingml/2006/picture">
+                <pic:pic xmlns:pic="http://schemas.openxmlformats.org/drawingml/2006/picture">
+                  <pic:nvPicPr>
+                    <pic:cNvPr id="2113286951" name=""/>
+                    <pic:cNvPicPr/>
+                  </pic:nvPicPr>
+                  <pic:blipFill>
+                    <a:blip r:embed="rId15"/>
+                    <a:stretch>
+                      <a:fillRect/>
+                    </a:stretch>
+                  </pic:blipFill>
+                  <pic:spPr>
+                    <a:xfrm>
+                      <a:off x="0" y="0"/>
+                      <a:ext cx="1648055" cy="238158"/>
+                    </a:xfrm>
+                    <a:prstGeom prst="rect">
+                      <a:avLst/>
+                    </a:prstGeom>
+                  </pic:spPr>
+                </pic:pic>
+              </a:graphicData>
+            </a:graphic>
+          </wp:inline>
+        </w:drawing>
+      </w:r>
+      <w:r>
+        <w:rPr>
+          <w:rFonts w:ascii="Calibri" w:hAnsi="Calibri" w:cs="Calibri"/>
+          <w:noProof/>
+        </w:rPr>
+        <w:drawing>
+          <wp:inline distT="0" distB="0" distL="0" distR="0" wp14:anchorId="4CBB1C9E" wp14:editId="4145C60B">
+            <wp:extent cx="3877216" cy="733527"/>
+            <wp:effectExtent l="0" t="0" r="9525" b="9525"/>
+            <wp:docPr id="318412978" name="Image 1" descr="Une image contenant texte, capture d’écran, Police, reçu&#10;&#10;Description générée automatiquement"/>
+            <wp:cNvGraphicFramePr>
+              <a:graphicFrameLocks xmlns:a="http://schemas.openxmlformats.org/drawingml/2006/main" noChangeAspect="1"/>
+            </wp:cNvGraphicFramePr>
+            <a:graphic xmlns:a="http://schemas.openxmlformats.org/drawingml/2006/main">
+              <a:graphicData uri="http://schemas.openxmlformats.org/drawingml/2006/picture">
+                <pic:pic xmlns:pic="http://schemas.openxmlformats.org/drawingml/2006/picture">
+                  <pic:nvPicPr>
+                    <pic:cNvPr id="318412978" name="Image 1" descr="Une image contenant texte, capture d’écran, Police, reçu&#10;&#10;Description générée automatiquement"/>
+                    <pic:cNvPicPr/>
+                  </pic:nvPicPr>
+                  <pic:blipFill>
+                    <a:blip r:embed="rId16"/>
+                    <a:stretch>
+                      <a:fillRect/>
+                    </a:stretch>
+                  </pic:blipFill>
+                  <pic:spPr>
+                    <a:xfrm>
+                      <a:off x="0" y="0"/>
+                      <a:ext cx="3877216" cy="733527"/>
+                    </a:xfrm>
+                    <a:prstGeom prst="rect">
+                      <a:avLst/>
+                    </a:prstGeom>
+                  </pic:spPr>
+                </pic:pic>
+              </a:graphicData>
+            </a:graphic>
+          </wp:inline>
+        </w:drawing>
+      </w:r>
+    </w:p>
+    <w:p>
+      <w:pPr>
+        <w:jc w:val="both"/>
+        <w:rPr>
+          <w:rFonts w:ascii="Calibri" w:hAnsi="Calibri" w:cs="Calibri"/>
+          <w:noProof/>
+        </w:rPr>
+      </w:pPr>
+      <w:r>
+        <w:rPr>
+          <w:rFonts w:ascii="Calibri" w:hAnsi="Calibri" w:cs="Calibri"/>
+          <w:noProof/>
+        </w:rPr>
+        <w:t>Avec ce tableau, on va pouvoir décider de combien de vecteurs propres on veut garder pour expliquer l’inertie</w:t>
+      </w:r>
+      <w:r>
+        <w:rPr>
+          <w:rFonts w:ascii="Calibri" w:hAnsi="Calibri" w:cs="Calibri"/>
+          <w:noProof/>
+        </w:rPr>
+        <w:t xml:space="preserve"> en regardant le pourcentage de ces vecteurs cumulées. Une fois choisi on peut effectuer la méthode suivante en précisant les vecteurs(dimensions) que l’on veut.</w:t>
       </w:r>
     </w:p>
     <w:p>
@@ -2648,6 +2855,67 @@
           <w:noProof/>
         </w:rPr>
       </w:pPr>
+      <w:r>
+        <w:rPr>
+          <w:rFonts w:ascii="Calibri" w:hAnsi="Calibri" w:cs="Calibri"/>
+          <w:b/>
+          <w:bCs/>
+          <w:noProof/>
+        </w:rPr>
+        <w:drawing>
+          <wp:inline distT="0" distB="0" distL="0" distR="0" wp14:anchorId="138C693D" wp14:editId="0CAE1451">
+            <wp:extent cx="1714739" cy="1648055"/>
+            <wp:effectExtent l="0" t="0" r="0" b="9525"/>
+            <wp:docPr id="469611712" name="Image 1" descr="Une image contenant texte, Police, document, capture d’écran&#10;&#10;Description générée automatiquement"/>
+            <wp:cNvGraphicFramePr>
+              <a:graphicFrameLocks xmlns:a="http://schemas.openxmlformats.org/drawingml/2006/main" noChangeAspect="1"/>
+            </wp:cNvGraphicFramePr>
+            <a:graphic xmlns:a="http://schemas.openxmlformats.org/drawingml/2006/main">
+              <a:graphicData uri="http://schemas.openxmlformats.org/drawingml/2006/picture">
+                <pic:pic xmlns:pic="http://schemas.openxmlformats.org/drawingml/2006/picture">
+                  <pic:nvPicPr>
+                    <pic:cNvPr id="469611712" name="Image 1" descr="Une image contenant texte, Police, document, capture d’écran&#10;&#10;Description générée automatiquement"/>
+                    <pic:cNvPicPr/>
+                  </pic:nvPicPr>
+                  <pic:blipFill>
+                    <a:blip r:embed="rId17"/>
+                    <a:stretch>
+                      <a:fillRect/>
+                    </a:stretch>
+                  </pic:blipFill>
+                  <pic:spPr>
+                    <a:xfrm>
+                      <a:off x="0" y="0"/>
+                      <a:ext cx="1714739" cy="1648055"/>
+                    </a:xfrm>
+                    <a:prstGeom prst="rect">
+                      <a:avLst/>
+                    </a:prstGeom>
+                  </pic:spPr>
+                </pic:pic>
+              </a:graphicData>
+            </a:graphic>
+          </wp:inline>
+        </w:drawing>
+      </w:r>
+    </w:p>
+    <w:p>
+      <w:pPr>
+        <w:jc w:val="both"/>
+        <w:rPr>
+          <w:rFonts w:ascii="Calibri" w:hAnsi="Calibri" w:cs="Calibri"/>
+          <w:noProof/>
+          <w:u w:val="single"/>
+        </w:rPr>
+      </w:pPr>
+      <w:r>
+        <w:rPr>
+          <w:rFonts w:ascii="Calibri" w:hAnsi="Calibri" w:cs="Calibri"/>
+          <w:noProof/>
+          <w:u w:val="single"/>
+        </w:rPr>
+        <w:t>Et les méthodes pour afficher les représentation des variables et individus :</w:t>
+      </w:r>
     </w:p>
     <w:p>
       <w:pPr>
@@ -2678,7 +2946,7 @@
                     <pic:cNvPicPr/>
                   </pic:nvPicPr>
                   <pic:blipFill>
-                    <a:blip r:embed="rId15"/>
+                    <a:blip r:embed="rId18"/>
                     <a:stretch>
                       <a:fillRect/>
                     </a:stretch>
@@ -2708,49 +2976,6 @@
           <w:bCs/>
         </w:rPr>
       </w:pPr>
-      <w:r>
-        <w:rPr>
-          <w:rFonts w:ascii="Calibri" w:hAnsi="Calibri" w:cs="Calibri"/>
-          <w:b/>
-          <w:bCs/>
-          <w:noProof/>
-        </w:rPr>
-        <w:drawing>
-          <wp:inline distT="0" distB="0" distL="0" distR="0" wp14:anchorId="2146CCF8" wp14:editId="3431FDFE">
-            <wp:extent cx="1714739" cy="1648055"/>
-            <wp:effectExtent l="0" t="0" r="0" b="9525"/>
-            <wp:docPr id="469611712" name="Image 1" descr="Une image contenant texte, Police, document, capture d’écran&#10;&#10;Description générée automatiquement"/>
-            <wp:cNvGraphicFramePr>
-              <a:graphicFrameLocks xmlns:a="http://schemas.openxmlformats.org/drawingml/2006/main" noChangeAspect="1"/>
-            </wp:cNvGraphicFramePr>
-            <a:graphic xmlns:a="http://schemas.openxmlformats.org/drawingml/2006/main">
-              <a:graphicData uri="http://schemas.openxmlformats.org/drawingml/2006/picture">
-                <pic:pic xmlns:pic="http://schemas.openxmlformats.org/drawingml/2006/picture">
-                  <pic:nvPicPr>
-                    <pic:cNvPr id="469611712" name="Image 1" descr="Une image contenant texte, Police, document, capture d’écran&#10;&#10;Description générée automatiquement"/>
-                    <pic:cNvPicPr/>
-                  </pic:nvPicPr>
-                  <pic:blipFill>
-                    <a:blip r:embed="rId16"/>
-                    <a:stretch>
-                      <a:fillRect/>
-                    </a:stretch>
-                  </pic:blipFill>
-                  <pic:spPr>
-                    <a:xfrm>
-                      <a:off x="0" y="0"/>
-                      <a:ext cx="1714739" cy="1648055"/>
-                    </a:xfrm>
-                    <a:prstGeom prst="rect">
-                      <a:avLst/>
-                    </a:prstGeom>
-                  </pic:spPr>
-                </pic:pic>
-              </a:graphicData>
-            </a:graphic>
-          </wp:inline>
-        </w:drawing>
-      </w:r>
     </w:p>
     <w:p>
       <w:pPr>
@@ -3431,31 +3656,7 @@
           <w:lang w:eastAsia="fr-BE"/>
           <w14:ligatures w14:val="none"/>
         </w:rPr>
-        <w:t xml:space="preserve">ACP (avec R, par exemple en utilisant la fonction MCA du package </w:t>
-      </w:r>
-      <w:proofErr w:type="spellStart"/>
-      <w:r>
-        <w:rPr>
-          <w:rFonts w:ascii="Calibri" w:eastAsia="Times New Roman" w:hAnsi="Calibri" w:cs="Calibri"/>
-          <w:b/>
-          <w:bCs/>
-          <w:kern w:val="0"/>
-          <w:lang w:eastAsia="fr-BE"/>
-          <w14:ligatures w14:val="none"/>
-        </w:rPr>
-        <w:t>FactoMineR</w:t>
-      </w:r>
-      <w:proofErr w:type="spellEnd"/>
-      <w:r>
-        <w:rPr>
-          <w:rFonts w:ascii="Calibri" w:eastAsia="Times New Roman" w:hAnsi="Calibri" w:cs="Calibri"/>
-          <w:b/>
-          <w:bCs/>
-          <w:kern w:val="0"/>
-          <w:lang w:eastAsia="fr-BE"/>
-          <w14:ligatures w14:val="none"/>
-        </w:rPr>
-        <w:t>) :</w:t>
+        <w:t>ACP (avec R, par exemple en utilisant la fonction MCA du package FactoMineR) :</w:t>
       </w:r>
     </w:p>
     <w:p>
@@ -3529,31 +3730,7 @@
           <w:lang w:eastAsia="fr-BE"/>
           <w14:ligatures w14:val="none"/>
         </w:rPr>
-        <w:t xml:space="preserve">ACM (avec R, par exemple en utilisant la fonction MCA du package </w:t>
-      </w:r>
-      <w:proofErr w:type="spellStart"/>
-      <w:r>
-        <w:rPr>
-          <w:rFonts w:ascii="Calibri" w:eastAsia="Times New Roman" w:hAnsi="Calibri" w:cs="Calibri"/>
-          <w:b/>
-          <w:bCs/>
-          <w:kern w:val="0"/>
-          <w:lang w:eastAsia="fr-BE"/>
-          <w14:ligatures w14:val="none"/>
-        </w:rPr>
-        <w:t>FactoMineR</w:t>
-      </w:r>
-      <w:proofErr w:type="spellEnd"/>
-      <w:r>
-        <w:rPr>
-          <w:rFonts w:ascii="Calibri" w:eastAsia="Times New Roman" w:hAnsi="Calibri" w:cs="Calibri"/>
-          <w:b/>
-          <w:bCs/>
-          <w:kern w:val="0"/>
-          <w:lang w:eastAsia="fr-BE"/>
-          <w14:ligatures w14:val="none"/>
-        </w:rPr>
-        <w:t>) :</w:t>
+        <w:t>ACM (avec R, par exemple en utilisant la fonction MCA du package FactoMineR) :</w:t>
       </w:r>
     </w:p>
     <w:p>
@@ -3776,7 +3953,7 @@
                     <pic:cNvPicPr/>
                   </pic:nvPicPr>
                   <pic:blipFill>
-                    <a:blip r:embed="rId17"/>
+                    <a:blip r:embed="rId19"/>
                     <a:stretch>
                       <a:fillRect/>
                     </a:stretch>
@@ -3869,7 +4046,7 @@
                     <pic:cNvPicPr/>
                   </pic:nvPicPr>
                   <pic:blipFill>
-                    <a:blip r:embed="rId18"/>
+                    <a:blip r:embed="rId20"/>
                     <a:stretch>
                       <a:fillRect/>
                     </a:stretch>
@@ -3922,7 +4099,7 @@
                     <pic:cNvPicPr/>
                   </pic:nvPicPr>
                   <pic:blipFill>
-                    <a:blip r:embed="rId19"/>
+                    <a:blip r:embed="rId21"/>
                     <a:stretch>
                       <a:fillRect/>
                     </a:stretch>
@@ -4122,7 +4299,7 @@
                     <pic:cNvPicPr/>
                   </pic:nvPicPr>
                   <pic:blipFill>
-                    <a:blip r:embed="rId20"/>
+                    <a:blip r:embed="rId22"/>
                     <a:stretch>
                       <a:fillRect/>
                     </a:stretch>
@@ -4293,114 +4470,24 @@
           <w:b/>
           <w:bCs/>
         </w:rPr>
-        <w:t>Quelles sont les ressemblances et les différences avec une CAH classique ? Quelles informations intéressantes peut-on trouver dans les clauses "$</w:t>
-      </w:r>
-      <w:proofErr w:type="spellStart"/>
-      <w:r>
-        <w:rPr>
-          <w:rFonts w:ascii="Calibri" w:hAnsi="Calibri" w:cs="Calibri"/>
-          <w:b/>
-          <w:bCs/>
-        </w:rPr>
-        <w:t>data.clust</w:t>
-      </w:r>
-      <w:proofErr w:type="spellEnd"/>
-      <w:r>
-        <w:rPr>
-          <w:rFonts w:ascii="Calibri" w:hAnsi="Calibri" w:cs="Calibri"/>
-          <w:b/>
-          <w:bCs/>
-        </w:rPr>
-        <w:t>", "$</w:t>
-      </w:r>
-      <w:proofErr w:type="spellStart"/>
-      <w:r>
-        <w:rPr>
-          <w:rFonts w:ascii="Calibri" w:hAnsi="Calibri" w:cs="Calibri"/>
-          <w:b/>
-          <w:bCs/>
-        </w:rPr>
-        <w:t>desc.var</w:t>
-      </w:r>
-      <w:proofErr w:type="spellEnd"/>
-      <w:r>
-        <w:rPr>
-          <w:rFonts w:ascii="Calibri" w:hAnsi="Calibri" w:cs="Calibri"/>
-          <w:b/>
-          <w:bCs/>
-        </w:rPr>
-        <w:t>" et "$</w:t>
-      </w:r>
-      <w:proofErr w:type="spellStart"/>
-      <w:r>
-        <w:rPr>
-          <w:rFonts w:ascii="Calibri" w:hAnsi="Calibri" w:cs="Calibri"/>
-          <w:b/>
-          <w:bCs/>
-        </w:rPr>
-        <w:t>desc.ind</w:t>
-      </w:r>
-      <w:proofErr w:type="spellEnd"/>
-      <w:r>
-        <w:rPr>
-          <w:rFonts w:ascii="Calibri" w:hAnsi="Calibri" w:cs="Calibri"/>
-          <w:b/>
-          <w:bCs/>
-        </w:rPr>
-        <w:t>" du résultat fourni par la fonction HCPC() de R ?</w:t>
-      </w:r>
-    </w:p>
-    <w:p>
-      <w:pPr>
-        <w:rPr>
-          <w:rFonts w:ascii="Calibri" w:hAnsi="Calibri" w:cs="Calibri"/>
-          <w:b/>
-          <w:bCs/>
-        </w:rPr>
-      </w:pPr>
-      <w:r>
-        <w:rPr>
-          <w:rFonts w:ascii="Calibri" w:hAnsi="Calibri" w:cs="Calibri"/>
-          <w:b/>
-          <w:bCs/>
-        </w:rPr>
-        <w:t xml:space="preserve">Expliquer le principe de la méthode de classification/partitionnement des </w:t>
-      </w:r>
-      <w:proofErr w:type="spellStart"/>
-      <w:r>
-        <w:rPr>
-          <w:rFonts w:ascii="Calibri" w:hAnsi="Calibri" w:cs="Calibri"/>
-          <w:b/>
-          <w:bCs/>
-        </w:rPr>
-        <w:t>Kmeans</w:t>
-      </w:r>
-      <w:proofErr w:type="spellEnd"/>
-      <w:r>
-        <w:rPr>
-          <w:rFonts w:ascii="Calibri" w:hAnsi="Calibri" w:cs="Calibri"/>
-          <w:b/>
-          <w:bCs/>
-        </w:rPr>
-        <w:t>. Quel intérêt a-t-on à appliquer la méthode des K-</w:t>
-      </w:r>
-      <w:proofErr w:type="spellStart"/>
-      <w:r>
-        <w:rPr>
-          <w:rFonts w:ascii="Calibri" w:hAnsi="Calibri" w:cs="Calibri"/>
-          <w:b/>
-          <w:bCs/>
-        </w:rPr>
-        <w:t>means</w:t>
-      </w:r>
-      <w:proofErr w:type="spellEnd"/>
-      <w:r>
-        <w:rPr>
-          <w:rFonts w:ascii="Calibri" w:hAnsi="Calibri" w:cs="Calibri"/>
-          <w:b/>
-          <w:bCs/>
-        </w:rPr>
-        <w:t xml:space="preserve"> sur les résultats d'une HCPC basée sur une ACP ou une ACM, ou encore directement sur les résultats d'une ACP ou ACM ?</w:t>
+        <w:t>Quelles sont les ressemblances et les différences avec une CAH classique ? Quelles informations intéressantes peut-on trouver dans les clauses "$data.clust", "$desc.var" et "$desc.ind" du résultat fourni par la fonction HCPC() de R ?</w:t>
+      </w:r>
+    </w:p>
+    <w:p>
+      <w:pPr>
+        <w:rPr>
+          <w:rFonts w:ascii="Calibri" w:hAnsi="Calibri" w:cs="Calibri"/>
+          <w:b/>
+          <w:bCs/>
+        </w:rPr>
+      </w:pPr>
+      <w:r>
+        <w:rPr>
+          <w:rFonts w:ascii="Calibri" w:hAnsi="Calibri" w:cs="Calibri"/>
+          <w:b/>
+          <w:bCs/>
+        </w:rPr>
+        <w:t>Expliquer le principe de la méthode de classification/partitionnement des Kmeans. Quel intérêt a-t-on à appliquer la méthode des K-means sur les résultats d'une HCPC basée sur une ACP ou une ACM, ou encore directement sur les résultats d'une ACP ou ACM ?</w:t>
       </w:r>
     </w:p>
     <w:p>
@@ -4452,7 +4539,7 @@
                     <pic:cNvPicPr/>
                   </pic:nvPicPr>
                   <pic:blipFill>
-                    <a:blip r:embed="rId21"/>
+                    <a:blip r:embed="rId23"/>
                     <a:stretch>
                       <a:fillRect/>
                     </a:stretch>
@@ -4621,7 +4708,7 @@
                     <pic:cNvPicPr/>
                   </pic:nvPicPr>
                   <pic:blipFill>
-                    <a:blip r:embed="rId22"/>
+                    <a:blip r:embed="rId24"/>
                     <a:stretch>
                       <a:fillRect/>
                     </a:stretch>
@@ -4688,7 +4775,7 @@
                     <pic:cNvPicPr/>
                   </pic:nvPicPr>
                   <pic:blipFill>
-                    <a:blip r:embed="rId23">
+                    <a:blip r:embed="rId25">
                       <a:extLst>
                         <a:ext uri="{28A0092B-C50C-407E-A947-70E740481C1C}">
                           <a14:useLocalDpi xmlns:a14="http://schemas.microsoft.com/office/drawing/2010/main" val="0"/>
@@ -4752,7 +4839,7 @@
                     <pic:cNvPicPr/>
                   </pic:nvPicPr>
                   <pic:blipFill>
-                    <a:blip r:embed="rId24"/>
+                    <a:blip r:embed="rId26"/>
                     <a:stretch>
                       <a:fillRect/>
                     </a:stretch>
@@ -4845,7 +4932,7 @@
                     <pic:cNvPicPr/>
                   </pic:nvPicPr>
                   <pic:blipFill>
-                    <a:blip r:embed="rId25">
+                    <a:blip r:embed="rId27">
                       <a:extLst>
                         <a:ext uri="{28A0092B-C50C-407E-A947-70E740481C1C}">
                           <a14:useLocalDpi xmlns:a14="http://schemas.microsoft.com/office/drawing/2010/main" val="0"/>
@@ -4963,7 +5050,7 @@
                     <pic:cNvPicPr/>
                   </pic:nvPicPr>
                   <pic:blipFill>
-                    <a:blip r:embed="rId26">
+                    <a:blip r:embed="rId28">
                       <a:extLst>
                         <a:ext uri="{28A0092B-C50C-407E-A947-70E740481C1C}">
                           <a14:useLocalDpi xmlns:a14="http://schemas.microsoft.com/office/drawing/2010/main" val="0"/>
@@ -5019,15 +5106,7 @@
         <w:jc w:val="both"/>
       </w:pPr>
       <w:r>
-        <w:t>$</w:t>
-      </w:r>
-      <w:proofErr w:type="spellStart"/>
-      <w:r>
-        <w:t>data.clust</w:t>
-      </w:r>
-      <w:proofErr w:type="spellEnd"/>
-      <w:r>
-        <w:t xml:space="preserve"> : qui permet de nous indiquer à quel cluster (à quel groupe) appartiennent chacun de nos individus. </w:t>
+        <w:t xml:space="preserve">$data.clust : qui permet de nous indiquer à quel cluster (à quel groupe) appartiennent chacun de nos individus. </w:t>
       </w:r>
     </w:p>
     <w:p>
@@ -5036,15 +5115,7 @@
       </w:pPr>
       <w:r>
         <w:lastRenderedPageBreak/>
-        <w:t>$</w:t>
-      </w:r>
-      <w:proofErr w:type="spellStart"/>
-      <w:r>
-        <w:t>dest.var</w:t>
-      </w:r>
-      <w:proofErr w:type="spellEnd"/>
-      <w:r>
-        <w:t xml:space="preserve"> : qui nous sort toute une série d’</w:t>
+        <w:t>$dest.var : qui nous sort toute une série d’</w:t>
       </w:r>
       <w:r>
         <w:t>Anova</w:t>
@@ -5058,15 +5129,7 @@
         <w:jc w:val="both"/>
       </w:pPr>
       <w:r>
-        <w:t>$</w:t>
-      </w:r>
-      <w:proofErr w:type="spellStart"/>
-      <w:r>
-        <w:t>desc.ind</w:t>
-      </w:r>
-      <w:proofErr w:type="spellEnd"/>
-      <w:r>
-        <w:t xml:space="preserve">: </w:t>
+        <w:t xml:space="preserve">$desc.ind: </w:t>
       </w:r>
     </w:p>
     <w:p>
@@ -5079,15 +5142,7 @@
         <w:jc w:val="both"/>
       </w:pPr>
       <w:r>
-        <w:t>$</w:t>
-      </w:r>
-      <w:proofErr w:type="spellStart"/>
-      <w:r>
-        <w:t>desc.ind$para</w:t>
-      </w:r>
-      <w:proofErr w:type="spellEnd"/>
-      <w:r>
-        <w:t xml:space="preserve"> : </w:t>
+        <w:t xml:space="preserve">$desc.ind$para : </w:t>
       </w:r>
       <w:r>
         <w:t>N</w:t>
@@ -5106,15 +5161,7 @@
         <w:jc w:val="both"/>
       </w:pPr>
       <w:r>
-        <w:t>$</w:t>
-      </w:r>
-      <w:proofErr w:type="spellStart"/>
-      <w:r>
-        <w:t>desc.ind$dist</w:t>
-      </w:r>
-      <w:proofErr w:type="spellEnd"/>
-      <w:r>
-        <w:t xml:space="preserve"> : Fait l’inverse, </w:t>
+        <w:t xml:space="preserve">$desc.ind$dist : Fait l’inverse, </w:t>
       </w:r>
       <w:r>
         <w:t>trie la liste de chaque classe en commençant par les plus éloignés et en tête de liste l’élément le plus distinctif de sa classe</w:t>
@@ -5165,7 +5212,6 @@
           <w:bCs/>
         </w:rPr>
       </w:pPr>
-      <w:proofErr w:type="spellStart"/>
       <w:r>
         <w:rPr>
           <w:rFonts w:ascii="Calibri" w:hAnsi="Calibri" w:cs="Calibri"/>
@@ -5175,7 +5221,6 @@
         </w:rPr>
         <w:t>Kmeans</w:t>
       </w:r>
-      <w:proofErr w:type="spellEnd"/>
     </w:p>
     <w:p>
       <w:pPr>
@@ -5205,7 +5250,7 @@
                     <pic:cNvPicPr/>
                   </pic:nvPicPr>
                   <pic:blipFill>
-                    <a:blip r:embed="rId27"/>
+                    <a:blip r:embed="rId29"/>
                     <a:stretch>
                       <a:fillRect/>
                     </a:stretch>
@@ -5446,7 +5491,7 @@
                     <pic:cNvPicPr/>
                   </pic:nvPicPr>
                   <pic:blipFill>
-                    <a:blip r:embed="rId28">
+                    <a:blip r:embed="rId30">
                       <a:extLst>
                         <a:ext uri="{28A0092B-C50C-407E-A947-70E740481C1C}">
                           <a14:useLocalDpi xmlns:a14="http://schemas.microsoft.com/office/drawing/2010/main" val="0"/>
@@ -5574,25 +5619,7 @@
           <w:b/>
           <w:bCs/>
         </w:rPr>
-        <w:t>Critère de la distance moyenne (</w:t>
-      </w:r>
-      <w:proofErr w:type="spellStart"/>
-      <w:r>
-        <w:rPr>
-          <w:rFonts w:ascii="Calibri" w:hAnsi="Calibri" w:cs="Calibri"/>
-          <w:b/>
-          <w:bCs/>
-        </w:rPr>
-        <w:t>Average</w:t>
-      </w:r>
-      <w:proofErr w:type="spellEnd"/>
-      <w:r>
-        <w:rPr>
-          <w:rFonts w:ascii="Calibri" w:hAnsi="Calibri" w:cs="Calibri"/>
-          <w:b/>
-          <w:bCs/>
-        </w:rPr>
-        <w:t xml:space="preserve"> Linkage) :</w:t>
+        <w:t>Critère de la distance moyenne (Average Linkage) :</w:t>
       </w:r>
     </w:p>
     <w:p>
@@ -6211,57 +6238,23 @@
           <w:b/>
           <w:bCs/>
         </w:rPr>
-        <w:t xml:space="preserve">Qu'entend-on par "régression-corrélation multiple" (exemple, mise en forme théorique de la régression et de la corrélation). Expliquer le rôle de l'utilisation de statistiques de </w:t>
-      </w:r>
-      <w:proofErr w:type="spellStart"/>
-      <w:r>
-        <w:rPr>
-          <w:rFonts w:ascii="Calibri" w:hAnsi="Calibri" w:cs="Calibri"/>
-          <w:b/>
-          <w:bCs/>
-        </w:rPr>
-        <w:t>Student</w:t>
-      </w:r>
-      <w:proofErr w:type="spellEnd"/>
-      <w:r>
-        <w:rPr>
-          <w:rFonts w:ascii="Calibri" w:hAnsi="Calibri" w:cs="Calibri"/>
-          <w:b/>
-          <w:bCs/>
-        </w:rPr>
-        <w:t xml:space="preserve"> et d'une statistique de Fisher dans l'analyse inférentielle d'une étude de régression-corrélation multiple.</w:t>
-      </w:r>
-    </w:p>
-    <w:p>
-      <w:pPr>
-        <w:jc w:val="both"/>
-      </w:pPr>
-      <w:r>
-        <w:t>Lors d’un problème de régression corrélation, on s’intéresse à une variable quantitative en fonction d’une autre variable quantitative. Par exemple, la dextérité manuelle qui dépend de la vision lm(</w:t>
-      </w:r>
-      <w:proofErr w:type="spellStart"/>
-      <w:r>
-        <w:t>dexterite~vision</w:t>
-      </w:r>
-      <w:proofErr w:type="spellEnd"/>
-      <w:r>
-        <w:t>).</w:t>
-      </w:r>
-    </w:p>
-    <w:p>
-      <w:pPr>
-        <w:jc w:val="both"/>
-      </w:pPr>
-      <w:r>
-        <w:t xml:space="preserve">On se rappelle la formulation mathématique (reg </w:t>
-      </w:r>
-      <w:proofErr w:type="spellStart"/>
-      <w:r>
-        <w:t>corr</w:t>
-      </w:r>
-      <w:proofErr w:type="spellEnd"/>
-      <w:r>
-        <w:t xml:space="preserve"> simple) : yi = </w:t>
+        <w:t>Qu'entend-on par "régression-corrélation multiple" (exemple, mise en forme théorique de la régression et de la corrélation). Expliquer le rôle de l'utilisation de statistiques de Student et d'une statistique de Fisher dans l'analyse inférentielle d'une étude de régression-corrélation multiple.</w:t>
+      </w:r>
+    </w:p>
+    <w:p>
+      <w:pPr>
+        <w:jc w:val="both"/>
+      </w:pPr>
+      <w:r>
+        <w:t>Lors d’un problème de régression corrélation, on s’intéresse à une variable quantitative en fonction d’une autre variable quantitative. Par exemple, la dextérité manuelle qui dépend de la vision lm(dexterite~vision).</w:t>
+      </w:r>
+    </w:p>
+    <w:p>
+      <w:pPr>
+        <w:jc w:val="both"/>
+      </w:pPr>
+      <w:r>
+        <w:t xml:space="preserve">On se rappelle la formulation mathématique (reg corr simple) : yi = </w:t>
       </w:r>
       <w:r>
         <w:sym w:font="Symbol" w:char="F062"/>
@@ -6354,15 +6347,7 @@
         <w:jc w:val="both"/>
       </w:pPr>
       <w:r>
-        <w:t xml:space="preserve">Le </w:t>
-      </w:r>
-      <w:proofErr w:type="spellStart"/>
-      <w:r>
-        <w:t>summary</w:t>
-      </w:r>
-      <w:proofErr w:type="spellEnd"/>
-      <w:r>
-        <w:t xml:space="preserve">() fait de l’inférence statistique. Peut-on raisonnablement faire confiance aux valeurs estimées pour nos paramètres de notre modèle </w:t>
+        <w:t xml:space="preserve">Le summary() fait de l’inférence statistique. Peut-on raisonnablement faire confiance aux valeurs estimées pour nos paramètres de notre modèle </w:t>
       </w:r>
       <w:r>
         <w:sym w:font="Symbol" w:char="F062"/>
@@ -6386,23 +6371,7 @@
         <w:sym w:font="Symbol" w:char="F062"/>
       </w:r>
       <w:r>
-        <w:t xml:space="preserve"> ^ x . Le </w:t>
-      </w:r>
-      <w:proofErr w:type="spellStart"/>
-      <w:r>
-        <w:t>summary</w:t>
-      </w:r>
-      <w:proofErr w:type="spellEnd"/>
-      <w:r>
-        <w:t xml:space="preserve">() fait des tests de </w:t>
-      </w:r>
-      <w:proofErr w:type="spellStart"/>
-      <w:r>
-        <w:t>student</w:t>
-      </w:r>
-      <w:proofErr w:type="spellEnd"/>
-      <w:r>
-        <w:t xml:space="preserve">. =&gt; H0 : </w:t>
+        <w:t xml:space="preserve"> ^ x . Le summary() fait des tests de student. =&gt; H0 : </w:t>
       </w:r>
       <w:r>
         <w:sym w:font="Symbol" w:char="F062"/>
@@ -6456,7 +6425,7 @@
                     <pic:cNvPicPr/>
                   </pic:nvPicPr>
                   <pic:blipFill>
-                    <a:blip r:embed="rId29"/>
+                    <a:blip r:embed="rId31"/>
                     <a:stretch>
                       <a:fillRect/>
                     </a:stretch>
@@ -6482,15 +6451,7 @@
         <w:jc w:val="both"/>
       </w:pPr>
       <w:r>
-        <w:t xml:space="preserve">Le </w:t>
-      </w:r>
-      <w:proofErr w:type="spellStart"/>
-      <w:r>
-        <w:t>summary</w:t>
-      </w:r>
-      <w:proofErr w:type="spellEnd"/>
-      <w:r>
-        <w:t>() nous donne également un statistique de Fi</w:t>
+        <w:t>Le summary() nous donne également un statistique de Fi</w:t>
       </w:r>
       <w:r>
         <w:t>s</w:t>
@@ -6512,15 +6473,7 @@
         <w:jc w:val="both"/>
       </w:pPr>
       <w:r>
-        <w:t xml:space="preserve">Les gens qui ont fabriqué la reg </w:t>
-      </w:r>
-      <w:proofErr w:type="spellStart"/>
-      <w:r>
-        <w:t>corr</w:t>
-      </w:r>
-      <w:proofErr w:type="spellEnd"/>
-      <w:r>
-        <w:t xml:space="preserve"> multiple ont démarré avec des équations telles que :</w:t>
+        <w:t>Les gens qui ont fabriqué la reg corr multiple ont démarré avec des équations telles que :</w:t>
       </w:r>
     </w:p>
     <w:p>
@@ -6558,7 +6511,7 @@
                     <pic:cNvPicPr/>
                   </pic:nvPicPr>
                   <pic:blipFill rotWithShape="1">
-                    <a:blip r:embed="rId30"/>
+                    <a:blip r:embed="rId32"/>
                     <a:srcRect b="11825"/>
                     <a:stretch/>
                   </pic:blipFill>
@@ -6662,7 +6615,7 @@
                     <pic:cNvPicPr/>
                   </pic:nvPicPr>
                   <pic:blipFill>
-                    <a:blip r:embed="rId31">
+                    <a:blip r:embed="rId33">
                       <a:extLst>
                         <a:ext uri="{28A0092B-C50C-407E-A947-70E740481C1C}">
                           <a14:useLocalDpi xmlns:a14="http://schemas.microsoft.com/office/drawing/2010/main" val="0"/>
@@ -6702,15 +6655,7 @@
         <w:jc w:val="both"/>
       </w:pPr>
       <w:r>
-        <w:t xml:space="preserve">Quand on s’attaque à une reg </w:t>
-      </w:r>
-      <w:proofErr w:type="spellStart"/>
-      <w:r>
-        <w:t>corr</w:t>
-      </w:r>
-      <w:proofErr w:type="spellEnd"/>
-      <w:r>
-        <w:t xml:space="preserve"> multiple, on va se retrouver avec plusieurs coefficient de corrélation.</w:t>
+        <w:t>Quand on s’attaque à une reg corr multiple, on va se retrouver avec plusieurs coefficient de corrélation.</w:t>
       </w:r>
     </w:p>
     <w:p>
@@ -6732,58 +6677,10 @@
           <w:b/>
           <w:bCs/>
         </w:rPr>
-        <w:t xml:space="preserve">Coeff </w:t>
-      </w:r>
-      <w:proofErr w:type="spellStart"/>
-      <w:r>
-        <w:rPr>
-          <w:b/>
-          <w:bCs/>
-        </w:rPr>
-        <w:t>corr</w:t>
-      </w:r>
-      <w:proofErr w:type="spellEnd"/>
-      <w:r>
-        <w:rPr>
-          <w:b/>
-          <w:bCs/>
-        </w:rPr>
-        <w:t xml:space="preserve"> d’ordre zéro :</w:t>
-      </w:r>
-      <w:r>
-        <w:t xml:space="preserve"> Nous avons 3 variables, nous allons en prendre 2 parmi les 3 en oubliant la dernière et nous pouvons calculer le </w:t>
-      </w:r>
-      <w:proofErr w:type="spellStart"/>
-      <w:r>
-        <w:t>coeff</w:t>
-      </w:r>
-      <w:proofErr w:type="spellEnd"/>
-      <w:r>
-        <w:t xml:space="preserve"> </w:t>
-      </w:r>
-      <w:proofErr w:type="spellStart"/>
-      <w:r>
-        <w:t>corr</w:t>
-      </w:r>
-      <w:proofErr w:type="spellEnd"/>
-      <w:r>
-        <w:t xml:space="preserve"> de ces deux variables. On peut calculer un </w:t>
-      </w:r>
-      <w:proofErr w:type="spellStart"/>
-      <w:r>
-        <w:t>coeff</w:t>
-      </w:r>
-      <w:proofErr w:type="spellEnd"/>
-      <w:r>
-        <w:t xml:space="preserve"> </w:t>
-      </w:r>
-      <w:proofErr w:type="spellStart"/>
-      <w:r>
-        <w:t>corr</w:t>
-      </w:r>
-      <w:proofErr w:type="spellEnd"/>
-      <w:r>
-        <w:t xml:space="preserve"> d’ordre zéro pour chaque paire de variables : r12, r13, r23 . Cela se peut avérer utile lors de l’exploration de données.</w:t>
+        <w:t>Coeff corr d’ordre zéro :</w:t>
+      </w:r>
+      <w:r>
+        <w:t xml:space="preserve"> Nous avons 3 variables, nous allons en prendre 2 parmi les 3 en oubliant la dernière et nous pouvons calculer le coeff corr de ces deux variables. On peut calculer un coeff corr d’ordre zéro pour chaque paire de variables : r12, r13, r23 . Cela se peut avérer utile lors de l’exploration de données.</w:t>
       </w:r>
     </w:p>
     <w:p>
@@ -6816,23 +6713,7 @@
           <w:b/>
           <w:bCs/>
         </w:rPr>
-        <w:t xml:space="preserve">Coeff </w:t>
-      </w:r>
-      <w:proofErr w:type="spellStart"/>
-      <w:r>
-        <w:rPr>
-          <w:b/>
-          <w:bCs/>
-        </w:rPr>
-        <w:t>corr</w:t>
-      </w:r>
-      <w:proofErr w:type="spellEnd"/>
-      <w:r>
-        <w:rPr>
-          <w:b/>
-          <w:bCs/>
-        </w:rPr>
-        <w:t xml:space="preserve"> partielle :</w:t>
+        <w:t>Coeff corr partielle :</w:t>
       </w:r>
       <w:r>
         <w:t xml:space="preserve"> De nouveau on prend 2 variables parmi les 3 mais cette fois-ci, on n’oublie pas la 3ème, on la bloque sur une valeur constante. r12.3, r13.2, r23.1. La troisième variable intervient dans les calculs.</w:t>
@@ -6874,34 +6755,10 @@
           <w:b/>
           <w:bCs/>
         </w:rPr>
-        <w:t xml:space="preserve">Coeff </w:t>
-      </w:r>
-      <w:proofErr w:type="spellStart"/>
-      <w:r>
-        <w:rPr>
-          <w:b/>
-          <w:bCs/>
-        </w:rPr>
-        <w:t>corr</w:t>
-      </w:r>
-      <w:proofErr w:type="spellEnd"/>
-      <w:r>
-        <w:rPr>
-          <w:b/>
-          <w:bCs/>
-        </w:rPr>
-        <w:t xml:space="preserve"> multiple : </w:t>
-      </w:r>
-      <w:r>
-        <w:t xml:space="preserve">(celui que nous donne r) Dans ce cas, les 3 variables n’ont PAS le même rôle. 1 joue le rôle de variable expliquée, et 2 jouent le rôle de variables explicatives. L’idée est que nous partons d’un </w:t>
-      </w:r>
-      <w:proofErr w:type="spellStart"/>
-      <w:r>
-        <w:t>dataframe</w:t>
-      </w:r>
-      <w:proofErr w:type="spellEnd"/>
-      <w:r>
-        <w:t xml:space="preserve"> avec deux colonnes, la première les yi observés, la deuxième les y^ i calculés par notre modèle, et c’est là-dessus que nous allons calculer notre coefficient de corrélation.</w:t>
+        <w:t xml:space="preserve">Coeff corr multiple : </w:t>
+      </w:r>
+      <w:r>
+        <w:t>(celui que nous donne r) Dans ce cas, les 3 variables n’ont PAS le même rôle. 1 joue le rôle de variable expliquée, et 2 jouent le rôle de variables explicatives. L’idée est que nous partons d’un dataframe avec deux colonnes, la première les yi observés, la deuxième les y^ i calculés par notre modèle, et c’est là-dessus que nous allons calculer notre coefficient de corrélation.</w:t>
       </w:r>
     </w:p>
     <w:p>
@@ -6937,7 +6794,7 @@
                     <pic:cNvPicPr/>
                   </pic:nvPicPr>
                   <pic:blipFill>
-                    <a:blip r:embed="rId32"/>
+                    <a:blip r:embed="rId34"/>
                     <a:stretch>
                       <a:fillRect/>
                     </a:stretch>
@@ -6979,15 +6836,7 @@
         <w:jc w:val="both"/>
       </w:pPr>
       <w:r>
-        <w:t xml:space="preserve">Lors de l’analyse de l’échantillon, on peut trouver (par la méthode des moindre carrés) nos </w:t>
-      </w:r>
-      <w:proofErr w:type="spellStart"/>
-      <w:r>
-        <w:t>coeff</w:t>
-      </w:r>
-      <w:proofErr w:type="spellEnd"/>
-      <w:r>
-        <w:t xml:space="preserve"> a, b, c, d, … Mais si je change d’échantillon, évidemment ces valeurs vont varier. On se demande donc dans quel intervalle de confiance je peux prédire les valeurs de ces coefficients : On se demande donc comment se distribue nos paramètres grand A, grand B, grand C, grand D, … Une fois que l’on connait cette distribution, on prend la fourchette à 95%, c’est plié.</w:t>
+        <w:t>Lors de l’analyse de l’échantillon, on peut trouver (par la méthode des moindre carrés) nos coeff a, b, c, d, … Mais si je change d’échantillon, évidemment ces valeurs vont varier. On se demande donc dans quel intervalle de confiance je peux prédire les valeurs de ces coefficients : On se demande donc comment se distribue nos paramètres grand A, grand B, grand C, grand D, … Une fois que l’on connait cette distribution, on prend la fourchette à 95%, c’est plié.</w:t>
       </w:r>
     </w:p>
     <w:p>
@@ -6996,23 +6845,7 @@
         <w:jc w:val="both"/>
       </w:pPr>
       <w:r>
-        <w:t xml:space="preserve">Le A et le B se distribuent selon une loi normale, mais R travaille toujours avec </w:t>
-      </w:r>
-      <w:proofErr w:type="spellStart"/>
-      <w:r>
-        <w:t>student</w:t>
-      </w:r>
-      <w:proofErr w:type="spellEnd"/>
-      <w:r>
-        <w:t xml:space="preserve"> (en effectuant un changement de variable). On passe donc par un t qui qui suit une loi de </w:t>
-      </w:r>
-      <w:proofErr w:type="spellStart"/>
-      <w:r>
-        <w:t>student</w:t>
-      </w:r>
-      <w:proofErr w:type="spellEnd"/>
-      <w:r>
-        <w:t>.</w:t>
+        <w:t>Le A et le B se distribuent selon une loi normale, mais R travaille toujours avec student (en effectuant un changement de variable). On passe donc par un t qui qui suit une loi de student.</w:t>
       </w:r>
     </w:p>
     <w:p>
@@ -7048,7 +6881,7 @@
                     <pic:cNvPicPr/>
                   </pic:nvPicPr>
                   <pic:blipFill>
-                    <a:blip r:embed="rId33"/>
+                    <a:blip r:embed="rId35"/>
                     <a:stretch>
                       <a:fillRect/>
                     </a:stretch>
@@ -7081,21 +6914,7 @@
         <w:rPr>
           <w:color w:val="FF0000"/>
         </w:rPr>
-        <w:t xml:space="preserve">loi de </w:t>
-      </w:r>
-      <w:proofErr w:type="spellStart"/>
-      <w:r>
-        <w:rPr>
-          <w:color w:val="FF0000"/>
-        </w:rPr>
-        <w:t>student</w:t>
-      </w:r>
-      <w:proofErr w:type="spellEnd"/>
-      <w:r>
-        <w:rPr>
-          <w:color w:val="FF0000"/>
-        </w:rPr>
-        <w:t xml:space="preserve"> </w:t>
+        <w:t xml:space="preserve">loi de student </w:t>
       </w:r>
       <w:r>
         <w:t xml:space="preserve">à </w:t>
@@ -7156,7 +6975,7 @@
                     <pic:cNvPicPr/>
                   </pic:nvPicPr>
                   <pic:blipFill>
-                    <a:blip r:embed="rId34">
+                    <a:blip r:embed="rId36">
                       <a:extLst>
                         <a:ext uri="{28A0092B-C50C-407E-A947-70E740481C1C}">
                           <a14:useLocalDpi xmlns:a14="http://schemas.microsoft.com/office/drawing/2010/main" val="0"/>
@@ -7189,15 +7008,7 @@
         </w:drawing>
       </w:r>
       <w:r>
-        <w:t xml:space="preserve">On se rappelle que la loi de </w:t>
-      </w:r>
-      <w:proofErr w:type="spellStart"/>
-      <w:r>
-        <w:t>student</w:t>
-      </w:r>
-      <w:proofErr w:type="spellEnd"/>
-      <w:r>
-        <w:t xml:space="preserve"> est basée sur une centrée réduite. ((X – </w:t>
+        <w:t xml:space="preserve">On se rappelle que la loi de student est basée sur une centrée réduite. ((X – </w:t>
       </w:r>
       <w:r>
         <w:sym w:font="Symbol" w:char="F06D"/>
@@ -7209,23 +7020,7 @@
         <w:sym w:font="Symbol" w:char="F073"/>
       </w:r>
       <w:r>
-        <w:t xml:space="preserve">). On fait intervenir un écart-type dans formule. L’écart-type est construit à partir des écarts à la moyenne. Il y a une condition, la somme de ces écarts doit valoir 0. S’il y a n valeurs, il y a n écarts. Les n-1 premiers peuvent valoir ce qu’ils veulent mais le dernier doit s’arranger pour que la somme fasse zéro. Dans la reg </w:t>
-      </w:r>
-      <w:proofErr w:type="spellStart"/>
-      <w:r>
-        <w:t>corr</w:t>
-      </w:r>
-      <w:proofErr w:type="spellEnd"/>
-      <w:r>
-        <w:t xml:space="preserve"> simple il y a les variables X et Y (</w:t>
-      </w:r>
-      <w:proofErr w:type="spellStart"/>
-      <w:r>
-        <w:t>dataframe</w:t>
-      </w:r>
-      <w:proofErr w:type="spellEnd"/>
-      <w:r>
-        <w:t>), on a toujours n valeurs mais avec 2 contraintes, on avait n-2 DF. Ici on a 3 variables X, Y et Z, on se retrouve avec n-3 DF.</w:t>
+        <w:t>). On fait intervenir un écart-type dans formule. L’écart-type est construit à partir des écarts à la moyenne. Il y a une condition, la somme de ces écarts doit valoir 0. S’il y a n valeurs, il y a n écarts. Les n-1 premiers peuvent valoir ce qu’ils veulent mais le dernier doit s’arranger pour que la somme fasse zéro. Dans la reg corr simple il y a les variables X et Y (dataframe), on a toujours n valeurs mais avec 2 contraintes, on avait n-2 DF. Ici on a 3 variables X, Y et Z, on se retrouve avec n-3 DF.</w:t>
       </w:r>
     </w:p>
     <w:p>
@@ -7290,7 +7085,7 @@
                     <pic:cNvPicPr/>
                   </pic:nvPicPr>
                   <pic:blipFill>
-                    <a:blip r:embed="rId35">
+                    <a:blip r:embed="rId37">
                       <a:extLst>
                         <a:ext uri="{28A0092B-C50C-407E-A947-70E740481C1C}">
                           <a14:useLocalDpi xmlns:a14="http://schemas.microsoft.com/office/drawing/2010/main" val="0"/>
@@ -7423,7 +7218,7 @@
                     <pic:cNvPicPr/>
                   </pic:nvPicPr>
                   <pic:blipFill>
-                    <a:blip r:embed="rId36"/>
+                    <a:blip r:embed="rId38"/>
                     <a:stretch>
                       <a:fillRect/>
                     </a:stretch>
@@ -7505,7 +7300,7 @@
                     <pic:cNvPicPr/>
                   </pic:nvPicPr>
                   <pic:blipFill>
-                    <a:blip r:embed="rId37">
+                    <a:blip r:embed="rId39">
                       <a:extLst>
                         <a:ext uri="{28A0092B-C50C-407E-A947-70E740481C1C}">
                           <a14:useLocalDpi xmlns:a14="http://schemas.microsoft.com/office/drawing/2010/main" val="0"/>
@@ -7576,7 +7371,7 @@
                     <pic:cNvPicPr/>
                   </pic:nvPicPr>
                   <pic:blipFill>
-                    <a:blip r:embed="rId38">
+                    <a:blip r:embed="rId40">
                       <a:extLst>
                         <a:ext uri="{28A0092B-C50C-407E-A947-70E740481C1C}">
                           <a14:useLocalDpi xmlns:a14="http://schemas.microsoft.com/office/drawing/2010/main" val="0"/>
@@ -7610,21 +7405,12 @@
       <w:r>
         <w:t xml:space="preserve">On passe maintenant au niveau de la population : </w:t>
       </w:r>
-      <w:proofErr w:type="spellStart"/>
-      <w:r>
-        <w:rPr>
-          <w:b/>
-          <w:bCs/>
-        </w:rPr>
-        <w:t>summary</w:t>
-      </w:r>
-      <w:proofErr w:type="spellEnd"/>
-      <w:r>
-        <w:rPr>
-          <w:b/>
-          <w:bCs/>
-        </w:rPr>
-        <w:t>(lm())</w:t>
+      <w:r>
+        <w:rPr>
+          <w:b/>
+          <w:bCs/>
+        </w:rPr>
+        <w:t>summary(lm())</w:t>
       </w:r>
     </w:p>
     <w:p/>
@@ -7669,7 +7455,7 @@
                     <pic:cNvPicPr/>
                   </pic:nvPicPr>
                   <pic:blipFill>
-                    <a:blip r:embed="rId39">
+                    <a:blip r:embed="rId41">
                       <a:extLst>
                         <a:ext uri="{28A0092B-C50C-407E-A947-70E740481C1C}">
                           <a14:useLocalDpi xmlns:a14="http://schemas.microsoft.com/office/drawing/2010/main" val="0"/>
@@ -7794,7 +7580,7 @@
                     <pic:cNvPicPr/>
                   </pic:nvPicPr>
                   <pic:blipFill>
-                    <a:blip r:embed="rId40">
+                    <a:blip r:embed="rId42">
                       <a:extLst>
                         <a:ext uri="{28A0092B-C50C-407E-A947-70E740481C1C}">
                           <a14:useLocalDpi xmlns:a14="http://schemas.microsoft.com/office/drawing/2010/main" val="0"/>
@@ -7851,7 +7637,7 @@
                     <pic:cNvPicPr/>
                   </pic:nvPicPr>
                   <pic:blipFill>
-                    <a:blip r:embed="rId41"/>
+                    <a:blip r:embed="rId43"/>
                     <a:stretch>
                       <a:fillRect/>
                     </a:stretch>
@@ -7920,7 +7706,7 @@
                     <pic:cNvPicPr/>
                   </pic:nvPicPr>
                   <pic:blipFill>
-                    <a:blip r:embed="rId42">
+                    <a:blip r:embed="rId44">
                       <a:extLst>
                         <a:ext uri="{28A0092B-C50C-407E-A947-70E740481C1C}">
                           <a14:useLocalDpi xmlns:a14="http://schemas.microsoft.com/office/drawing/2010/main" val="0"/>
@@ -7983,7 +7769,7 @@
                     <pic:cNvPicPr/>
                   </pic:nvPicPr>
                   <pic:blipFill>
-                    <a:blip r:embed="rId43"/>
+                    <a:blip r:embed="rId45"/>
                     <a:stretch>
                       <a:fillRect/>
                     </a:stretch>
@@ -8009,15 +7795,7 @@
         <w:jc w:val="both"/>
       </w:pPr>
       <w:r>
-        <w:t xml:space="preserve">Enfin, comme dit précédemment, cela arrivera régulièrement de rejeter l’estimation de l’intercept lors du </w:t>
-      </w:r>
-      <w:proofErr w:type="spellStart"/>
-      <w:r>
-        <w:t>summary</w:t>
-      </w:r>
-      <w:proofErr w:type="spellEnd"/>
-      <w:r>
-        <w:t xml:space="preserve">(), on ne tiens donc pas compte de la pente. Mais ATTENTION, elle est intervenue dans le calcul. Si elle est intervenue dans le calcul (lors du lm()), cela veut dire que nos estimations de </w:t>
+        <w:t xml:space="preserve">Enfin, comme dit précédemment, cela arrivera régulièrement de rejeter l’estimation de l’intercept lors du summary(), on ne tiens donc pas compte de la pente. Mais ATTENTION, elle est intervenue dans le calcul. Si elle est intervenue dans le calcul (lors du lm()), cela veut dire que nos estimations de </w:t>
       </w:r>
       <w:r>
         <w:sym w:font="Symbol" w:char="F062"/>
@@ -8037,15 +7815,7 @@
         <w:jc w:val="both"/>
       </w:pPr>
       <w:r>
-        <w:t xml:space="preserve">Le ‘-1’ présent dans la formule lui précise qu’on ne souhaite pas s’occuper de la pente. En effet, si l’intercept est indéterminé (vu dans le </w:t>
-      </w:r>
-      <w:proofErr w:type="spellStart"/>
-      <w:r>
-        <w:t>summary</w:t>
-      </w:r>
-      <w:proofErr w:type="spellEnd"/>
-      <w:r>
-        <w:t>() du modèle général), il va introduire une incertitude sur le calcul de la pente, on retire donc cette pente de notre formule et on recommence sans prêter attention ni à la pente, ni à l’intercept.</w:t>
+        <w:t>Le ‘-1’ présent dans la formule lui précise qu’on ne souhaite pas s’occuper de la pente. En effet, si l’intercept est indéterminé (vu dans le summary() du modèle général), il va introduire une incertitude sur le calcul de la pente, on retire donc cette pente de notre formule et on recommence sans prêter attention ni à la pente, ni à l’intercept.</w:t>
       </w:r>
     </w:p>
     <w:p>
@@ -8156,15 +7926,7 @@
         <w:t xml:space="preserve"> 1</w:t>
       </w:r>
       <w:r>
-        <w:t xml:space="preserve">, réalisée en R avec la fonction lm(), les résultats incluent la moyenne générale (µ) et les écarts des autres moyennes par rapport à la première (αi). Le </w:t>
-      </w:r>
-      <w:proofErr w:type="spellStart"/>
-      <w:r>
-        <w:t>summary</w:t>
-      </w:r>
-      <w:proofErr w:type="spellEnd"/>
-      <w:r>
-        <w:t>(lm()) génère des tests de conformité, initialement H0 : µ = 0 pour l'intercept, suivi de H0 : αi = 0.</w:t>
+        <w:t>, réalisée en R avec la fonction lm(), les résultats incluent la moyenne générale (µ) et les écarts des autres moyennes par rapport à la première (αi). Le summary(lm()) génère des tests de conformité, initialement H0 : µ = 0 pour l'intercept, suivi de H0 : αi = 0.</w:t>
       </w:r>
     </w:p>
     <w:p>
@@ -8317,13 +8079,7 @@
         <w:t xml:space="preserve">, une pour les différences entre </w:t>
       </w:r>
       <w:r>
-        <w:t xml:space="preserve">le </w:t>
-      </w:r>
-      <w:r>
-        <w:t>facteur</w:t>
-      </w:r>
-      <w:r>
-        <w:t xml:space="preserve"> 2</w:t>
+        <w:t>le facteur 2</w:t>
       </w:r>
       <w:r>
         <w:t>, et une pour les différences dues à l'interaction des deux facteurs.</w:t>
@@ -8361,7 +8117,7 @@
                     <pic:cNvPicPr/>
                   </pic:nvPicPr>
                   <pic:blipFill>
-                    <a:blip r:embed="rId44"/>
+                    <a:blip r:embed="rId46"/>
                     <a:stretch>
                       <a:fillRect/>
                     </a:stretch>
@@ -8422,7 +8178,7 @@
                     <pic:cNvPicPr/>
                   </pic:nvPicPr>
                   <pic:blipFill>
-                    <a:blip r:embed="rId45">
+                    <a:blip r:embed="rId47">
                       <a:extLst>
                         <a:ext uri="{28A0092B-C50C-407E-A947-70E740481C1C}">
                           <a14:useLocalDpi xmlns:a14="http://schemas.microsoft.com/office/drawing/2010/main" val="0"/>
@@ -8458,15 +8214,7 @@
         <w:t xml:space="preserve"> </w:t>
       </w:r>
       <w:r>
-        <w:t xml:space="preserve">En faisait le </w:t>
-      </w:r>
-      <w:proofErr w:type="spellStart"/>
-      <w:r>
-        <w:t>summary</w:t>
-      </w:r>
-      <w:proofErr w:type="spellEnd"/>
-      <w:r>
-        <w:t>(lm())</w:t>
+        <w:t>En faisait le summary(lm())</w:t>
       </w:r>
       <w:r>
         <w:t xml:space="preserve"> dans l’Anova 2</w:t>
@@ -8542,7 +8290,7 @@
                     <pic:cNvPicPr/>
                   </pic:nvPicPr>
                   <pic:blipFill>
-                    <a:blip r:embed="rId46"/>
+                    <a:blip r:embed="rId48"/>
                     <a:stretch>
                       <a:fillRect/>
                     </a:stretch>
@@ -8692,7 +8440,7 @@
                     <pic:cNvPicPr/>
                   </pic:nvPicPr>
                   <pic:blipFill rotWithShape="1">
-                    <a:blip r:embed="rId47"/>
+                    <a:blip r:embed="rId49"/>
                     <a:srcRect b="3423"/>
                     <a:stretch/>
                   </pic:blipFill>
@@ -8752,7 +8500,7 @@
                     <pic:cNvPicPr/>
                   </pic:nvPicPr>
                   <pic:blipFill rotWithShape="1">
-                    <a:blip r:embed="rId48"/>
+                    <a:blip r:embed="rId50"/>
                     <a:srcRect b="27261"/>
                     <a:stretch/>
                   </pic:blipFill>
@@ -8813,7 +8561,7 @@
                     <pic:cNvPicPr/>
                   </pic:nvPicPr>
                   <pic:blipFill>
-                    <a:blip r:embed="rId49"/>
+                    <a:blip r:embed="rId51"/>
                     <a:stretch>
                       <a:fillRect/>
                     </a:stretch>
@@ -8956,7 +8704,7 @@
                     <pic:cNvPicPr/>
                   </pic:nvPicPr>
                   <pic:blipFill rotWithShape="1">
-                    <a:blip r:embed="rId50"/>
+                    <a:blip r:embed="rId52"/>
                     <a:srcRect b="4134"/>
                     <a:stretch/>
                   </pic:blipFill>
@@ -9361,7 +9109,7 @@
                     <pic:cNvPicPr/>
                   </pic:nvPicPr>
                   <pic:blipFill>
-                    <a:blip r:embed="rId51"/>
+                    <a:blip r:embed="rId53"/>
                     <a:stretch>
                       <a:fillRect/>
                     </a:stretch>
@@ -9934,15 +9682,7 @@
         <w:t xml:space="preserve"> lorsque l’on cherche une "bonne partition"</w:t>
       </w:r>
       <w:r>
-        <w:t xml:space="preserve">, par rapport à </w:t>
-      </w:r>
-      <w:proofErr w:type="spellStart"/>
-      <w:r>
-        <w:t>tout</w:t>
-      </w:r>
-      <w:proofErr w:type="spellEnd"/>
-      <w:r>
-        <w:t xml:space="preserve"> les individus de ce même groupe.</w:t>
+        <w:t>, par rapport à tout les individus de ce même groupe.</w:t>
       </w:r>
       <w:r>
         <w:t xml:space="preserve"> </w:t>
@@ -13470,6 +13210,7 @@
   <w:style w:type="character" w:default="1" w:styleId="Policepardfaut">
     <w:name w:val="Default Paragraph Font"/>
     <w:uiPriority w:val="1"/>
+    <w:semiHidden/>
     <w:unhideWhenUsed/>
   </w:style>
   <w:style w:type="table" w:default="1" w:styleId="TableauNormal">

</xml_diff>

<commit_message>
:sparkles: Fix : http Server :sparkles:
</commit_message>
<xml_diff>
--- a/.Documentation/Synthèses/versions finales/EcommRéponsesR_VF.docx
+++ b/.Documentation/Synthèses/versions finales/EcommRéponsesR_VF.docx
@@ -689,7 +689,15 @@
         <w:t>3</w:t>
       </w:r>
       <w:r>
-        <w:t xml:space="preserve">… et n individus. On se retrouve avec n*p observations Xij et </w:t>
+        <w:t xml:space="preserve">… et n individus. On se retrouve avec n*p observations </w:t>
+      </w:r>
+      <w:proofErr w:type="spellStart"/>
+      <w:r>
+        <w:t>Xij</w:t>
+      </w:r>
+      <w:proofErr w:type="spellEnd"/>
+      <w:r>
+        <w:t xml:space="preserve"> et </w:t>
       </w:r>
       <w:r>
         <w:t>Bam</w:t>
@@ -937,7 +945,15 @@
         <w:t>nos vecteurs parfaits</w:t>
       </w:r>
       <w:r>
-        <w:t>, on va lui donner notre matrice de dispersion avec la fonction eigen(matrice) qui nous donnera les valeurs et vecteurs propres.</w:t>
+        <w:t xml:space="preserve">, on va lui donner notre matrice de dispersion avec la fonction </w:t>
+      </w:r>
+      <w:proofErr w:type="spellStart"/>
+      <w:r>
+        <w:t>eigen</w:t>
+      </w:r>
+      <w:proofErr w:type="spellEnd"/>
+      <w:r>
+        <w:t>(matrice) qui nous donnera les valeurs et vecteurs propres.</w:t>
       </w:r>
     </w:p>
     <w:p>
@@ -1045,7 +1061,25 @@
           <w:b/>
           <w:bCs/>
         </w:rPr>
-        <w:t>Expliquer comment on interprète la représentation des individus et l'origine de cette manière de faire. Comment peut-on alors déterminer la signification concrète des axes principaux F1 et F2 ? Qu'apportent dans ce contexte les résultats fournis par la fonction PCA de FactoMineR ?</w:t>
+        <w:t xml:space="preserve">Expliquer comment on interprète la représentation des individus et l'origine de cette manière de faire. Comment peut-on alors déterminer la signification concrète des axes principaux F1 et F2 ? Qu'apportent dans ce contexte les résultats fournis par la fonction PCA de </w:t>
+      </w:r>
+      <w:proofErr w:type="spellStart"/>
+      <w:r>
+        <w:rPr>
+          <w:rFonts w:ascii="Calibri" w:hAnsi="Calibri" w:cs="Calibri"/>
+          <w:b/>
+          <w:bCs/>
+        </w:rPr>
+        <w:t>FactoMineR</w:t>
+      </w:r>
+      <w:proofErr w:type="spellEnd"/>
+      <w:r>
+        <w:rPr>
+          <w:rFonts w:ascii="Calibri" w:hAnsi="Calibri" w:cs="Calibri"/>
+          <w:b/>
+          <w:bCs/>
+        </w:rPr>
+        <w:t xml:space="preserve"> ?</w:t>
       </w:r>
     </w:p>
     <w:p>
@@ -1205,7 +1239,35 @@
         <w:rPr>
           <w:rFonts w:ascii="Calibri" w:hAnsi="Calibri" w:cs="Calibri"/>
         </w:rPr>
-        <w:t>() pour effectuer une Analyse en Composantes Principales. Nous examinons les valeurs propres pour chaque direction, choisissons le nombre optimal de vecteurs pour maximiser l'inertie, et visualisons les pourcentages d'inertie des vecteurs à l'aide de la méthode eig() et d'un barplot().</w:t>
+        <w:t xml:space="preserve">() pour effectuer une Analyse en Composantes Principales. Nous examinons les valeurs propres pour chaque direction, choisissons le nombre optimal de vecteurs pour maximiser l'inertie, et visualisons les pourcentages d'inertie des vecteurs à l'aide de la méthode </w:t>
+      </w:r>
+      <w:proofErr w:type="spellStart"/>
+      <w:r>
+        <w:rPr>
+          <w:rFonts w:ascii="Calibri" w:hAnsi="Calibri" w:cs="Calibri"/>
+        </w:rPr>
+        <w:t>eig</w:t>
+      </w:r>
+      <w:proofErr w:type="spellEnd"/>
+      <w:r>
+        <w:rPr>
+          <w:rFonts w:ascii="Calibri" w:hAnsi="Calibri" w:cs="Calibri"/>
+        </w:rPr>
+        <w:t xml:space="preserve">() et d'un </w:t>
+      </w:r>
+      <w:proofErr w:type="spellStart"/>
+      <w:r>
+        <w:rPr>
+          <w:rFonts w:ascii="Calibri" w:hAnsi="Calibri" w:cs="Calibri"/>
+        </w:rPr>
+        <w:t>barplot</w:t>
+      </w:r>
+      <w:proofErr w:type="spellEnd"/>
+      <w:r>
+        <w:rPr>
+          <w:rFonts w:ascii="Calibri" w:hAnsi="Calibri" w:cs="Calibri"/>
+        </w:rPr>
+        <w:t>().</w:t>
       </w:r>
       <w:r>
         <w:rPr>
@@ -1300,7 +1362,25 @@
           <w:b/>
           <w:bCs/>
         </w:rPr>
-        <w:t>Qu'apportent dans ce contexte les résultats fournis par la fonction PCA de FactoMineR ?</w:t>
+        <w:t xml:space="preserve">Qu'apportent dans ce contexte les résultats fournis par la fonction PCA de </w:t>
+      </w:r>
+      <w:proofErr w:type="spellStart"/>
+      <w:r>
+        <w:rPr>
+          <w:rFonts w:ascii="Calibri" w:hAnsi="Calibri" w:cs="Calibri"/>
+          <w:b/>
+          <w:bCs/>
+        </w:rPr>
+        <w:t>FactoMineR</w:t>
+      </w:r>
+      <w:proofErr w:type="spellEnd"/>
+      <w:r>
+        <w:rPr>
+          <w:rFonts w:ascii="Calibri" w:hAnsi="Calibri" w:cs="Calibri"/>
+          <w:b/>
+          <w:bCs/>
+        </w:rPr>
+        <w:t xml:space="preserve"> ?</w:t>
       </w:r>
     </w:p>
     <w:p>
@@ -1745,6 +1825,7 @@
         </w:rPr>
         <w:t>, on visualise les pourcentages d’inerties des vecteurs via la méthode $</w:t>
       </w:r>
+      <w:proofErr w:type="spellStart"/>
       <w:r>
         <w:rPr>
           <w:rFonts w:ascii="Calibri" w:hAnsi="Calibri" w:cs="Calibri"/>
@@ -1754,13 +1835,32 @@
         </w:rPr>
         <w:t>eig</w:t>
       </w:r>
+      <w:proofErr w:type="spellEnd"/>
       <w:r>
         <w:rPr>
           <w:rFonts w:ascii="Calibri" w:hAnsi="Calibri" w:cs="Calibri"/>
           <w:sz w:val="24"/>
           <w:szCs w:val="24"/>
         </w:rPr>
-        <w:t xml:space="preserve">() mais aussi en schéma via un barplot de notre </w:t>
+        <w:t xml:space="preserve">() mais aussi en schéma via un </w:t>
+      </w:r>
+      <w:proofErr w:type="spellStart"/>
+      <w:r>
+        <w:rPr>
+          <w:rFonts w:ascii="Calibri" w:hAnsi="Calibri" w:cs="Calibri"/>
+          <w:sz w:val="24"/>
+          <w:szCs w:val="24"/>
+        </w:rPr>
+        <w:t>barplot</w:t>
+      </w:r>
+      <w:proofErr w:type="spellEnd"/>
+      <w:r>
+        <w:rPr>
+          <w:rFonts w:ascii="Calibri" w:hAnsi="Calibri" w:cs="Calibri"/>
+          <w:sz w:val="24"/>
+          <w:szCs w:val="24"/>
+        </w:rPr>
+        <w:t xml:space="preserve"> de notre </w:t>
       </w:r>
       <w:r>
         <w:rPr>
@@ -2243,7 +2343,14 @@
         <w:rPr>
           <w:rFonts w:ascii="Calibri" w:hAnsi="Calibri" w:cs="Calibri"/>
         </w:rPr>
-        <w:t>donc on va encore réaliser une matrice n (individus)*p (variables), Dans ce tableau, chaque variable qualitative j peut prendre plusieurs modalités k et p´ colonnes donnant : p´ = SUM(K</w:t>
+        <w:t>donc on va encore réaliser une matrice n (individus)*p (variables), Dans ce tableau, chaque variable qualitative j peut prendre plusieurs modalités k et p´ colonnes donnant : p´ = SUM(</w:t>
+      </w:r>
+      <w:proofErr w:type="spellStart"/>
+      <w:r>
+        <w:rPr>
+          <w:rFonts w:ascii="Calibri" w:hAnsi="Calibri" w:cs="Calibri"/>
+        </w:rPr>
+        <w:t>K</w:t>
       </w:r>
       <w:r>
         <w:rPr>
@@ -2253,6 +2360,7 @@
         </w:rPr>
         <w:t>j</w:t>
       </w:r>
+      <w:proofErr w:type="spellEnd"/>
       <w:r>
         <w:rPr>
           <w:rFonts w:ascii="Calibri" w:hAnsi="Calibri" w:cs="Calibri"/>
@@ -2582,7 +2690,21 @@
         <w:rPr>
           <w:rFonts w:ascii="Calibri" w:hAnsi="Calibri" w:cs="Calibri"/>
         </w:rPr>
-        <w:t xml:space="preserve">Tout d’abord on va compiler la librairie FactoMineR. On lit les données du fichier en question et c’est parti. On transforme le type des colonnes voulues en </w:t>
+        <w:t xml:space="preserve">Tout d’abord on va compiler la librairie </w:t>
+      </w:r>
+      <w:proofErr w:type="spellStart"/>
+      <w:r>
+        <w:rPr>
+          <w:rFonts w:ascii="Calibri" w:hAnsi="Calibri" w:cs="Calibri"/>
+        </w:rPr>
+        <w:t>FactoMineR</w:t>
+      </w:r>
+      <w:proofErr w:type="spellEnd"/>
+      <w:r>
+        <w:rPr>
+          <w:rFonts w:ascii="Calibri" w:hAnsi="Calibri" w:cs="Calibri"/>
+        </w:rPr>
+        <w:t xml:space="preserve">. On lit les données du fichier en question et c’est parti. On transforme le type des colonnes voulues en </w:t>
       </w:r>
       <w:r>
         <w:rPr>
@@ -2594,7 +2716,21 @@
         <w:rPr>
           <w:rFonts w:ascii="Calibri" w:hAnsi="Calibri" w:cs="Calibri"/>
         </w:rPr>
-        <w:t xml:space="preserve"> avec as.factor() si ce n’est pas le cas.</w:t>
+        <w:t xml:space="preserve"> avec </w:t>
+      </w:r>
+      <w:proofErr w:type="spellStart"/>
+      <w:r>
+        <w:rPr>
+          <w:rFonts w:ascii="Calibri" w:hAnsi="Calibri" w:cs="Calibri"/>
+        </w:rPr>
+        <w:t>as.factor</w:t>
+      </w:r>
+      <w:proofErr w:type="spellEnd"/>
+      <w:r>
+        <w:rPr>
+          <w:rFonts w:ascii="Calibri" w:hAnsi="Calibri" w:cs="Calibri"/>
+        </w:rPr>
+        <w:t>() si ce n’est pas le cas.</w:t>
       </w:r>
     </w:p>
     <w:p>
@@ -3656,7 +3792,31 @@
           <w:lang w:eastAsia="fr-BE"/>
           <w14:ligatures w14:val="none"/>
         </w:rPr>
-        <w:t>ACP (avec R, par exemple en utilisant la fonction MCA du package FactoMineR) :</w:t>
+        <w:t xml:space="preserve">ACP (avec R, par exemple en utilisant la fonction MCA du package </w:t>
+      </w:r>
+      <w:proofErr w:type="spellStart"/>
+      <w:r>
+        <w:rPr>
+          <w:rFonts w:ascii="Calibri" w:eastAsia="Times New Roman" w:hAnsi="Calibri" w:cs="Calibri"/>
+          <w:b/>
+          <w:bCs/>
+          <w:kern w:val="0"/>
+          <w:lang w:eastAsia="fr-BE"/>
+          <w14:ligatures w14:val="none"/>
+        </w:rPr>
+        <w:t>FactoMineR</w:t>
+      </w:r>
+      <w:proofErr w:type="spellEnd"/>
+      <w:r>
+        <w:rPr>
+          <w:rFonts w:ascii="Calibri" w:eastAsia="Times New Roman" w:hAnsi="Calibri" w:cs="Calibri"/>
+          <w:b/>
+          <w:bCs/>
+          <w:kern w:val="0"/>
+          <w:lang w:eastAsia="fr-BE"/>
+          <w14:ligatures w14:val="none"/>
+        </w:rPr>
+        <w:t>) :</w:t>
       </w:r>
     </w:p>
     <w:p>
@@ -3730,7 +3890,31 @@
           <w:lang w:eastAsia="fr-BE"/>
           <w14:ligatures w14:val="none"/>
         </w:rPr>
-        <w:t>ACM (avec R, par exemple en utilisant la fonction MCA du package FactoMineR) :</w:t>
+        <w:t xml:space="preserve">ACM (avec R, par exemple en utilisant la fonction MCA du package </w:t>
+      </w:r>
+      <w:proofErr w:type="spellStart"/>
+      <w:r>
+        <w:rPr>
+          <w:rFonts w:ascii="Calibri" w:eastAsia="Times New Roman" w:hAnsi="Calibri" w:cs="Calibri"/>
+          <w:b/>
+          <w:bCs/>
+          <w:kern w:val="0"/>
+          <w:lang w:eastAsia="fr-BE"/>
+          <w14:ligatures w14:val="none"/>
+        </w:rPr>
+        <w:t>FactoMineR</w:t>
+      </w:r>
+      <w:proofErr w:type="spellEnd"/>
+      <w:r>
+        <w:rPr>
+          <w:rFonts w:ascii="Calibri" w:eastAsia="Times New Roman" w:hAnsi="Calibri" w:cs="Calibri"/>
+          <w:b/>
+          <w:bCs/>
+          <w:kern w:val="0"/>
+          <w:lang w:eastAsia="fr-BE"/>
+          <w14:ligatures w14:val="none"/>
+        </w:rPr>
+        <w:t>) :</w:t>
       </w:r>
     </w:p>
     <w:p>
@@ -4470,24 +4654,114 @@
           <w:b/>
           <w:bCs/>
         </w:rPr>
-        <w:t>Quelles sont les ressemblances et les différences avec une CAH classique ? Quelles informations intéressantes peut-on trouver dans les clauses "$data.clust", "$desc.var" et "$desc.ind" du résultat fourni par la fonction HCPC() de R ?</w:t>
-      </w:r>
-    </w:p>
-    <w:p>
-      <w:pPr>
-        <w:rPr>
-          <w:rFonts w:ascii="Calibri" w:hAnsi="Calibri" w:cs="Calibri"/>
-          <w:b/>
-          <w:bCs/>
-        </w:rPr>
-      </w:pPr>
-      <w:r>
-        <w:rPr>
-          <w:rFonts w:ascii="Calibri" w:hAnsi="Calibri" w:cs="Calibri"/>
-          <w:b/>
-          <w:bCs/>
-        </w:rPr>
-        <w:t>Expliquer le principe de la méthode de classification/partitionnement des Kmeans. Quel intérêt a-t-on à appliquer la méthode des K-means sur les résultats d'une HCPC basée sur une ACP ou une ACM, ou encore directement sur les résultats d'une ACP ou ACM ?</w:t>
+        <w:t>Quelles sont les ressemblances et les différences avec une CAH classique ? Quelles informations intéressantes peut-on trouver dans les clauses "$</w:t>
+      </w:r>
+      <w:proofErr w:type="spellStart"/>
+      <w:r>
+        <w:rPr>
+          <w:rFonts w:ascii="Calibri" w:hAnsi="Calibri" w:cs="Calibri"/>
+          <w:b/>
+          <w:bCs/>
+        </w:rPr>
+        <w:t>data.clust</w:t>
+      </w:r>
+      <w:proofErr w:type="spellEnd"/>
+      <w:r>
+        <w:rPr>
+          <w:rFonts w:ascii="Calibri" w:hAnsi="Calibri" w:cs="Calibri"/>
+          <w:b/>
+          <w:bCs/>
+        </w:rPr>
+        <w:t>", "$</w:t>
+      </w:r>
+      <w:proofErr w:type="spellStart"/>
+      <w:r>
+        <w:rPr>
+          <w:rFonts w:ascii="Calibri" w:hAnsi="Calibri" w:cs="Calibri"/>
+          <w:b/>
+          <w:bCs/>
+        </w:rPr>
+        <w:t>desc.var</w:t>
+      </w:r>
+      <w:proofErr w:type="spellEnd"/>
+      <w:r>
+        <w:rPr>
+          <w:rFonts w:ascii="Calibri" w:hAnsi="Calibri" w:cs="Calibri"/>
+          <w:b/>
+          <w:bCs/>
+        </w:rPr>
+        <w:t>" et "$</w:t>
+      </w:r>
+      <w:proofErr w:type="spellStart"/>
+      <w:r>
+        <w:rPr>
+          <w:rFonts w:ascii="Calibri" w:hAnsi="Calibri" w:cs="Calibri"/>
+          <w:b/>
+          <w:bCs/>
+        </w:rPr>
+        <w:t>desc.ind</w:t>
+      </w:r>
+      <w:proofErr w:type="spellEnd"/>
+      <w:r>
+        <w:rPr>
+          <w:rFonts w:ascii="Calibri" w:hAnsi="Calibri" w:cs="Calibri"/>
+          <w:b/>
+          <w:bCs/>
+        </w:rPr>
+        <w:t>" du résultat fourni par la fonction HCPC() de R ?</w:t>
+      </w:r>
+    </w:p>
+    <w:p>
+      <w:pPr>
+        <w:rPr>
+          <w:rFonts w:ascii="Calibri" w:hAnsi="Calibri" w:cs="Calibri"/>
+          <w:b/>
+          <w:bCs/>
+        </w:rPr>
+      </w:pPr>
+      <w:r>
+        <w:rPr>
+          <w:rFonts w:ascii="Calibri" w:hAnsi="Calibri" w:cs="Calibri"/>
+          <w:b/>
+          <w:bCs/>
+        </w:rPr>
+        <w:t xml:space="preserve">Expliquer le principe de la méthode de classification/partitionnement des </w:t>
+      </w:r>
+      <w:proofErr w:type="spellStart"/>
+      <w:r>
+        <w:rPr>
+          <w:rFonts w:ascii="Calibri" w:hAnsi="Calibri" w:cs="Calibri"/>
+          <w:b/>
+          <w:bCs/>
+        </w:rPr>
+        <w:t>Kmeans</w:t>
+      </w:r>
+      <w:proofErr w:type="spellEnd"/>
+      <w:r>
+        <w:rPr>
+          <w:rFonts w:ascii="Calibri" w:hAnsi="Calibri" w:cs="Calibri"/>
+          <w:b/>
+          <w:bCs/>
+        </w:rPr>
+        <w:t>. Quel intérêt a-t-on à appliquer la méthode des K-</w:t>
+      </w:r>
+      <w:proofErr w:type="spellStart"/>
+      <w:r>
+        <w:rPr>
+          <w:rFonts w:ascii="Calibri" w:hAnsi="Calibri" w:cs="Calibri"/>
+          <w:b/>
+          <w:bCs/>
+        </w:rPr>
+        <w:t>means</w:t>
+      </w:r>
+      <w:proofErr w:type="spellEnd"/>
+      <w:r>
+        <w:rPr>
+          <w:rFonts w:ascii="Calibri" w:hAnsi="Calibri" w:cs="Calibri"/>
+          <w:b/>
+          <w:bCs/>
+        </w:rPr>
+        <w:t xml:space="preserve"> sur les résultats d'une HCPC basée sur une ACP ou une ACM, ou encore directement sur les résultats d'une ACP ou ACM ?</w:t>
       </w:r>
     </w:p>
     <w:p>
@@ -5106,7 +5380,15 @@
         <w:jc w:val="both"/>
       </w:pPr>
       <w:r>
-        <w:t xml:space="preserve">$data.clust : qui permet de nous indiquer à quel cluster (à quel groupe) appartiennent chacun de nos individus. </w:t>
+        <w:t>$</w:t>
+      </w:r>
+      <w:proofErr w:type="spellStart"/>
+      <w:r>
+        <w:t>data.clust</w:t>
+      </w:r>
+      <w:proofErr w:type="spellEnd"/>
+      <w:r>
+        <w:t xml:space="preserve"> : qui permet de nous indiquer à quel cluster (à quel groupe) appartiennent chacun de nos individus. </w:t>
       </w:r>
     </w:p>
     <w:p>
@@ -5115,7 +5397,15 @@
       </w:pPr>
       <w:r>
         <w:lastRenderedPageBreak/>
-        <w:t>$dest.var : qui nous sort toute une série d’</w:t>
+        <w:t>$</w:t>
+      </w:r>
+      <w:proofErr w:type="spellStart"/>
+      <w:r>
+        <w:t>dest.var</w:t>
+      </w:r>
+      <w:proofErr w:type="spellEnd"/>
+      <w:r>
+        <w:t xml:space="preserve"> : qui nous sort toute une série d’</w:t>
       </w:r>
       <w:r>
         <w:t>Anova</w:t>
@@ -5129,7 +5419,15 @@
         <w:jc w:val="both"/>
       </w:pPr>
       <w:r>
-        <w:t xml:space="preserve">$desc.ind: </w:t>
+        <w:t>$</w:t>
+      </w:r>
+      <w:proofErr w:type="spellStart"/>
+      <w:r>
+        <w:t>desc.ind</w:t>
+      </w:r>
+      <w:proofErr w:type="spellEnd"/>
+      <w:r>
+        <w:t xml:space="preserve">: </w:t>
       </w:r>
     </w:p>
     <w:p>
@@ -5142,7 +5440,15 @@
         <w:jc w:val="both"/>
       </w:pPr>
       <w:r>
-        <w:t xml:space="preserve">$desc.ind$para : </w:t>
+        <w:t>$</w:t>
+      </w:r>
+      <w:proofErr w:type="spellStart"/>
+      <w:r>
+        <w:t>desc.ind$para</w:t>
+      </w:r>
+      <w:proofErr w:type="spellEnd"/>
+      <w:r>
+        <w:t xml:space="preserve"> : </w:t>
       </w:r>
       <w:r>
         <w:t>N</w:t>
@@ -5161,7 +5467,15 @@
         <w:jc w:val="both"/>
       </w:pPr>
       <w:r>
-        <w:t xml:space="preserve">$desc.ind$dist : Fait l’inverse, </w:t>
+        <w:t>$</w:t>
+      </w:r>
+      <w:proofErr w:type="spellStart"/>
+      <w:r>
+        <w:t>desc.ind$dist</w:t>
+      </w:r>
+      <w:proofErr w:type="spellEnd"/>
+      <w:r>
+        <w:t xml:space="preserve"> : Fait l’inverse, </w:t>
       </w:r>
       <w:r>
         <w:t>trie la liste de chaque classe en commençant par les plus éloignés et en tête de liste l’élément le plus distinctif de sa classe</w:t>
@@ -5196,10 +5510,6 @@
         <w:t xml:space="preserve">Pour faire ça sur à la fois des variables quantitatives et qualitatives, on utiliserait la fonction </w:t>
       </w:r>
       <w:r>
-        <w:rPr>
-          <w:b/>
-          <w:bCs/>
-        </w:rPr>
         <w:t>FDMA().</w:t>
       </w:r>
     </w:p>
@@ -5212,6 +5522,7 @@
           <w:bCs/>
         </w:rPr>
       </w:pPr>
+      <w:proofErr w:type="spellStart"/>
       <w:r>
         <w:rPr>
           <w:rFonts w:ascii="Calibri" w:hAnsi="Calibri" w:cs="Calibri"/>
@@ -5221,6 +5532,7 @@
         </w:rPr>
         <w:t>Kmeans</w:t>
       </w:r>
+      <w:proofErr w:type="spellEnd"/>
     </w:p>
     <w:p>
       <w:pPr>
@@ -5369,16 +5681,12 @@
       <w:pPr>
         <w:rPr>
           <w:rFonts w:ascii="Calibri" w:hAnsi="Calibri" w:cs="Calibri"/>
-          <w:b/>
-          <w:bCs/>
           <w:u w:val="single"/>
         </w:rPr>
       </w:pPr>
       <w:r>
         <w:rPr>
           <w:rFonts w:ascii="Calibri" w:hAnsi="Calibri" w:cs="Calibri"/>
-          <w:b/>
-          <w:bCs/>
           <w:u w:val="single"/>
         </w:rPr>
         <w:t xml:space="preserve">Il y a différents critères d’agrégation : </w:t>
@@ -5395,7 +5703,20 @@
         <w:rPr>
           <w:rFonts w:ascii="Calibri" w:hAnsi="Calibri" w:cs="Calibri"/>
         </w:rPr>
-        <w:t>En Classification Ascendante Hiérarchique (CAH), les critères d'agrégation sont des méthodes qui déterminent comment les similarités ou distances entre groupes d'individus ou de variables sont agrégées pour former des groupes plus grands. Il existe plusieurs critères d'agrégation, chacun avec ses propres caractéristiques. Les critères d'agrégation couramment utilisés comprennent :</w:t>
+        <w:t xml:space="preserve">En </w:t>
+      </w:r>
+      <w:r>
+        <w:rPr>
+          <w:rFonts w:ascii="Calibri" w:hAnsi="Calibri" w:cs="Calibri"/>
+          <w:highlight w:val="yellow"/>
+        </w:rPr>
+        <w:t>Classification Ascendante Hiérarchique</w:t>
+      </w:r>
+      <w:r>
+        <w:rPr>
+          <w:rFonts w:ascii="Calibri" w:hAnsi="Calibri" w:cs="Calibri"/>
+        </w:rPr>
+        <w:t xml:space="preserve"> (CAH), les critères d'agrégation sont des méthodes qui déterminent comment les similarités ou distances entre groupes d'individus ou de variables sont agrégées pour former des groupes plus grands. Il existe plusieurs critères d'agrégation, chacun avec ses propres caractéristiques. Les critères d'agrégation couramment utilisés comprennent :</w:t>
       </w:r>
     </w:p>
     <w:p>
@@ -5406,13 +5727,13 @@
         </w:numPr>
         <w:rPr>
           <w:rFonts w:ascii="Calibri" w:hAnsi="Calibri" w:cs="Calibri"/>
-        </w:rPr>
-      </w:pPr>
-      <w:r>
-        <w:rPr>
-          <w:rFonts w:ascii="Calibri" w:hAnsi="Calibri" w:cs="Calibri"/>
-          <w:b/>
-          <w:bCs/>
+          <w:highlight w:val="yellow"/>
+        </w:rPr>
+      </w:pPr>
+      <w:r>
+        <w:rPr>
+          <w:rFonts w:ascii="Calibri" w:hAnsi="Calibri" w:cs="Calibri"/>
+          <w:highlight w:val="yellow"/>
         </w:rPr>
         <w:t>Critère de la distance minimale (Single Linkage) :</w:t>
       </w:r>
@@ -5545,8 +5866,7 @@
       <w:r>
         <w:rPr>
           <w:rFonts w:ascii="Calibri" w:hAnsi="Calibri" w:cs="Calibri"/>
-          <w:b/>
-          <w:bCs/>
+          <w:highlight w:val="yellow"/>
         </w:rPr>
         <w:t>Critère de la distance maximale (Complete Linkage) :</w:t>
       </w:r>
@@ -5611,15 +5931,31 @@
         </w:numPr>
         <w:rPr>
           <w:rFonts w:ascii="Calibri" w:hAnsi="Calibri" w:cs="Calibri"/>
-        </w:rPr>
-      </w:pPr>
-      <w:r>
-        <w:rPr>
-          <w:rFonts w:ascii="Calibri" w:hAnsi="Calibri" w:cs="Calibri"/>
-          <w:b/>
-          <w:bCs/>
-        </w:rPr>
-        <w:t>Critère de la distance moyenne (Average Linkage) :</w:t>
+          <w:highlight w:val="yellow"/>
+        </w:rPr>
+      </w:pPr>
+      <w:r>
+        <w:rPr>
+          <w:rFonts w:ascii="Calibri" w:hAnsi="Calibri" w:cs="Calibri"/>
+          <w:highlight w:val="yellow"/>
+        </w:rPr>
+        <w:t>Critère de la distance moyenne (</w:t>
+      </w:r>
+      <w:proofErr w:type="spellStart"/>
+      <w:r>
+        <w:rPr>
+          <w:rFonts w:ascii="Calibri" w:hAnsi="Calibri" w:cs="Calibri"/>
+          <w:highlight w:val="yellow"/>
+        </w:rPr>
+        <w:t>Average</w:t>
+      </w:r>
+      <w:proofErr w:type="spellEnd"/>
+      <w:r>
+        <w:rPr>
+          <w:rFonts w:ascii="Calibri" w:hAnsi="Calibri" w:cs="Calibri"/>
+          <w:highlight w:val="yellow"/>
+        </w:rPr>
+        <w:t xml:space="preserve"> Linkage) :</w:t>
       </w:r>
     </w:p>
     <w:p>
@@ -5687,8 +6023,6 @@
       <w:r>
         <w:rPr>
           <w:rFonts w:ascii="Calibri" w:hAnsi="Calibri" w:cs="Calibri"/>
-          <w:b/>
-          <w:bCs/>
         </w:rPr>
         <w:t>Critère de Ward :</w:t>
       </w:r>
@@ -6238,23 +6572,57 @@
           <w:b/>
           <w:bCs/>
         </w:rPr>
-        <w:t>Qu'entend-on par "régression-corrélation multiple" (exemple, mise en forme théorique de la régression et de la corrélation). Expliquer le rôle de l'utilisation de statistiques de Student et d'une statistique de Fisher dans l'analyse inférentielle d'une étude de régression-corrélation multiple.</w:t>
-      </w:r>
-    </w:p>
-    <w:p>
-      <w:pPr>
-        <w:jc w:val="both"/>
-      </w:pPr>
-      <w:r>
-        <w:t>Lors d’un problème de régression corrélation, on s’intéresse à une variable quantitative en fonction d’une autre variable quantitative. Par exemple, la dextérité manuelle qui dépend de la vision lm(dexterite~vision).</w:t>
-      </w:r>
-    </w:p>
-    <w:p>
-      <w:pPr>
-        <w:jc w:val="both"/>
-      </w:pPr>
-      <w:r>
-        <w:t xml:space="preserve">On se rappelle la formulation mathématique (reg corr simple) : yi = </w:t>
+        <w:t xml:space="preserve">Qu'entend-on par "régression-corrélation multiple" (exemple, mise en forme théorique de la régression et de la corrélation). Expliquer le rôle de l'utilisation de statistiques de </w:t>
+      </w:r>
+      <w:proofErr w:type="spellStart"/>
+      <w:r>
+        <w:rPr>
+          <w:rFonts w:ascii="Calibri" w:hAnsi="Calibri" w:cs="Calibri"/>
+          <w:b/>
+          <w:bCs/>
+        </w:rPr>
+        <w:t>Student</w:t>
+      </w:r>
+      <w:proofErr w:type="spellEnd"/>
+      <w:r>
+        <w:rPr>
+          <w:rFonts w:ascii="Calibri" w:hAnsi="Calibri" w:cs="Calibri"/>
+          <w:b/>
+          <w:bCs/>
+        </w:rPr>
+        <w:t xml:space="preserve"> et d'une statistique de Fisher dans l'analyse inférentielle d'une étude de régression-corrélation multiple.</w:t>
+      </w:r>
+    </w:p>
+    <w:p>
+      <w:pPr>
+        <w:jc w:val="both"/>
+      </w:pPr>
+      <w:r>
+        <w:t>Lors d’un problème de régression corrélation, on s’intéresse à une variable quantitative en fonction d’une autre variable quantitative. Par exemple, la dextérité manuelle qui dépend de la vision lm(</w:t>
+      </w:r>
+      <w:proofErr w:type="spellStart"/>
+      <w:r>
+        <w:t>dexterite~vision</w:t>
+      </w:r>
+      <w:proofErr w:type="spellEnd"/>
+      <w:r>
+        <w:t>).</w:t>
+      </w:r>
+    </w:p>
+    <w:p>
+      <w:pPr>
+        <w:jc w:val="both"/>
+      </w:pPr>
+      <w:r>
+        <w:t xml:space="preserve">On se rappelle la formulation mathématique (reg </w:t>
+      </w:r>
+      <w:proofErr w:type="spellStart"/>
+      <w:r>
+        <w:t>corr</w:t>
+      </w:r>
+      <w:proofErr w:type="spellEnd"/>
+      <w:r>
+        <w:t xml:space="preserve"> simple) : yi = </w:t>
       </w:r>
       <w:r>
         <w:sym w:font="Symbol" w:char="F062"/>
@@ -6347,7 +6715,15 @@
         <w:jc w:val="both"/>
       </w:pPr>
       <w:r>
-        <w:t xml:space="preserve">Le summary() fait de l’inférence statistique. Peut-on raisonnablement faire confiance aux valeurs estimées pour nos paramètres de notre modèle </w:t>
+        <w:t xml:space="preserve">Le </w:t>
+      </w:r>
+      <w:proofErr w:type="spellStart"/>
+      <w:r>
+        <w:t>summary</w:t>
+      </w:r>
+      <w:proofErr w:type="spellEnd"/>
+      <w:r>
+        <w:t xml:space="preserve">() fait de l’inférence statistique. Peut-on raisonnablement faire confiance aux valeurs estimées pour nos paramètres de notre modèle </w:t>
       </w:r>
       <w:r>
         <w:sym w:font="Symbol" w:char="F062"/>
@@ -6371,7 +6747,23 @@
         <w:sym w:font="Symbol" w:char="F062"/>
       </w:r>
       <w:r>
-        <w:t xml:space="preserve"> ^ x . Le summary() fait des tests de student. =&gt; H0 : </w:t>
+        <w:t xml:space="preserve"> ^ x . Le </w:t>
+      </w:r>
+      <w:proofErr w:type="spellStart"/>
+      <w:r>
+        <w:t>summary</w:t>
+      </w:r>
+      <w:proofErr w:type="spellEnd"/>
+      <w:r>
+        <w:t xml:space="preserve">() fait des tests de </w:t>
+      </w:r>
+      <w:proofErr w:type="spellStart"/>
+      <w:r>
+        <w:t>student</w:t>
+      </w:r>
+      <w:proofErr w:type="spellEnd"/>
+      <w:r>
+        <w:t xml:space="preserve">. =&gt; H0 : </w:t>
       </w:r>
       <w:r>
         <w:sym w:font="Symbol" w:char="F062"/>
@@ -6451,7 +6843,15 @@
         <w:jc w:val="both"/>
       </w:pPr>
       <w:r>
-        <w:t>Le summary() nous donne également un statistique de Fi</w:t>
+        <w:t xml:space="preserve">Le </w:t>
+      </w:r>
+      <w:proofErr w:type="spellStart"/>
+      <w:r>
+        <w:t>summary</w:t>
+      </w:r>
+      <w:proofErr w:type="spellEnd"/>
+      <w:r>
+        <w:t>() nous donne également un statistique de Fi</w:t>
       </w:r>
       <w:r>
         <w:t>s</w:t>
@@ -6473,7 +6873,15 @@
         <w:jc w:val="both"/>
       </w:pPr>
       <w:r>
-        <w:t>Les gens qui ont fabriqué la reg corr multiple ont démarré avec des équations telles que :</w:t>
+        <w:t xml:space="preserve">Les gens qui ont fabriqué la reg </w:t>
+      </w:r>
+      <w:proofErr w:type="spellStart"/>
+      <w:r>
+        <w:t>corr</w:t>
+      </w:r>
+      <w:proofErr w:type="spellEnd"/>
+      <w:r>
+        <w:t xml:space="preserve"> multiple ont démarré avec des équations telles que :</w:t>
       </w:r>
     </w:p>
     <w:p>
@@ -6655,7 +7063,15 @@
         <w:jc w:val="both"/>
       </w:pPr>
       <w:r>
-        <w:t>Quand on s’attaque à une reg corr multiple, on va se retrouver avec plusieurs coefficient de corrélation.</w:t>
+        <w:t xml:space="preserve">Quand on s’attaque à une reg </w:t>
+      </w:r>
+      <w:proofErr w:type="spellStart"/>
+      <w:r>
+        <w:t>corr</w:t>
+      </w:r>
+      <w:proofErr w:type="spellEnd"/>
+      <w:r>
+        <w:t xml:space="preserve"> multiple, on va se retrouver avec plusieurs coefficient de corrélation.</w:t>
       </w:r>
     </w:p>
     <w:p>
@@ -6677,10 +7093,58 @@
           <w:b/>
           <w:bCs/>
         </w:rPr>
-        <w:t>Coeff corr d’ordre zéro :</w:t>
-      </w:r>
-      <w:r>
-        <w:t xml:space="preserve"> Nous avons 3 variables, nous allons en prendre 2 parmi les 3 en oubliant la dernière et nous pouvons calculer le coeff corr de ces deux variables. On peut calculer un coeff corr d’ordre zéro pour chaque paire de variables : r12, r13, r23 . Cela se peut avérer utile lors de l’exploration de données.</w:t>
+        <w:t xml:space="preserve">Coeff </w:t>
+      </w:r>
+      <w:proofErr w:type="spellStart"/>
+      <w:r>
+        <w:rPr>
+          <w:b/>
+          <w:bCs/>
+        </w:rPr>
+        <w:t>corr</w:t>
+      </w:r>
+      <w:proofErr w:type="spellEnd"/>
+      <w:r>
+        <w:rPr>
+          <w:b/>
+          <w:bCs/>
+        </w:rPr>
+        <w:t xml:space="preserve"> d’ordre zéro :</w:t>
+      </w:r>
+      <w:r>
+        <w:t xml:space="preserve"> Nous avons 3 variables, nous allons en prendre 2 parmi les 3 en oubliant la dernière et nous pouvons calculer le </w:t>
+      </w:r>
+      <w:proofErr w:type="spellStart"/>
+      <w:r>
+        <w:t>coeff</w:t>
+      </w:r>
+      <w:proofErr w:type="spellEnd"/>
+      <w:r>
+        <w:t xml:space="preserve"> </w:t>
+      </w:r>
+      <w:proofErr w:type="spellStart"/>
+      <w:r>
+        <w:t>corr</w:t>
+      </w:r>
+      <w:proofErr w:type="spellEnd"/>
+      <w:r>
+        <w:t xml:space="preserve"> de ces deux variables. On peut calculer un </w:t>
+      </w:r>
+      <w:proofErr w:type="spellStart"/>
+      <w:r>
+        <w:t>coeff</w:t>
+      </w:r>
+      <w:proofErr w:type="spellEnd"/>
+      <w:r>
+        <w:t xml:space="preserve"> </w:t>
+      </w:r>
+      <w:proofErr w:type="spellStart"/>
+      <w:r>
+        <w:t>corr</w:t>
+      </w:r>
+      <w:proofErr w:type="spellEnd"/>
+      <w:r>
+        <w:t xml:space="preserve"> d’ordre zéro pour chaque paire de variables : r12, r13, r23 . Cela se peut avérer utile lors de l’exploration de données.</w:t>
       </w:r>
     </w:p>
     <w:p>
@@ -6713,7 +7177,23 @@
           <w:b/>
           <w:bCs/>
         </w:rPr>
-        <w:t>Coeff corr partielle :</w:t>
+        <w:t xml:space="preserve">Coeff </w:t>
+      </w:r>
+      <w:proofErr w:type="spellStart"/>
+      <w:r>
+        <w:rPr>
+          <w:b/>
+          <w:bCs/>
+        </w:rPr>
+        <w:t>corr</w:t>
+      </w:r>
+      <w:proofErr w:type="spellEnd"/>
+      <w:r>
+        <w:rPr>
+          <w:b/>
+          <w:bCs/>
+        </w:rPr>
+        <w:t xml:space="preserve"> partielle :</w:t>
       </w:r>
       <w:r>
         <w:t xml:space="preserve"> De nouveau on prend 2 variables parmi les 3 mais cette fois-ci, on n’oublie pas la 3ème, on la bloque sur une valeur constante. r12.3, r13.2, r23.1. La troisième variable intervient dans les calculs.</w:t>
@@ -6755,10 +7235,34 @@
           <w:b/>
           <w:bCs/>
         </w:rPr>
-        <w:t xml:space="preserve">Coeff corr multiple : </w:t>
-      </w:r>
-      <w:r>
-        <w:t>(celui que nous donne r) Dans ce cas, les 3 variables n’ont PAS le même rôle. 1 joue le rôle de variable expliquée, et 2 jouent le rôle de variables explicatives. L’idée est que nous partons d’un dataframe avec deux colonnes, la première les yi observés, la deuxième les y^ i calculés par notre modèle, et c’est là-dessus que nous allons calculer notre coefficient de corrélation.</w:t>
+        <w:t xml:space="preserve">Coeff </w:t>
+      </w:r>
+      <w:proofErr w:type="spellStart"/>
+      <w:r>
+        <w:rPr>
+          <w:b/>
+          <w:bCs/>
+        </w:rPr>
+        <w:t>corr</w:t>
+      </w:r>
+      <w:proofErr w:type="spellEnd"/>
+      <w:r>
+        <w:rPr>
+          <w:b/>
+          <w:bCs/>
+        </w:rPr>
+        <w:t xml:space="preserve"> multiple : </w:t>
+      </w:r>
+      <w:r>
+        <w:t xml:space="preserve">(celui que nous donne r) Dans ce cas, les 3 variables n’ont PAS le même rôle. 1 joue le rôle de variable expliquée, et 2 jouent le rôle de variables explicatives. L’idée est que nous partons d’un </w:t>
+      </w:r>
+      <w:proofErr w:type="spellStart"/>
+      <w:r>
+        <w:t>dataframe</w:t>
+      </w:r>
+      <w:proofErr w:type="spellEnd"/>
+      <w:r>
+        <w:t xml:space="preserve"> avec deux colonnes, la première les yi observés, la deuxième les y^ i calculés par notre modèle, et c’est là-dessus que nous allons calculer notre coefficient de corrélation.</w:t>
       </w:r>
     </w:p>
     <w:p>
@@ -6836,7 +7340,15 @@
         <w:jc w:val="both"/>
       </w:pPr>
       <w:r>
-        <w:t>Lors de l’analyse de l’échantillon, on peut trouver (par la méthode des moindre carrés) nos coeff a, b, c, d, … Mais si je change d’échantillon, évidemment ces valeurs vont varier. On se demande donc dans quel intervalle de confiance je peux prédire les valeurs de ces coefficients : On se demande donc comment se distribue nos paramètres grand A, grand B, grand C, grand D, … Une fois que l’on connait cette distribution, on prend la fourchette à 95%, c’est plié.</w:t>
+        <w:t xml:space="preserve">Lors de l’analyse de l’échantillon, on peut trouver (par la méthode des moindre carrés) nos </w:t>
+      </w:r>
+      <w:proofErr w:type="spellStart"/>
+      <w:r>
+        <w:t>coeff</w:t>
+      </w:r>
+      <w:proofErr w:type="spellEnd"/>
+      <w:r>
+        <w:t xml:space="preserve"> a, b, c, d, … Mais si je change d’échantillon, évidemment ces valeurs vont varier. On se demande donc dans quel intervalle de confiance je peux prédire les valeurs de ces coefficients : On se demande donc comment se distribue nos paramètres grand A, grand B, grand C, grand D, … Une fois que l’on connait cette distribution, on prend la fourchette à 95%, c’est plié.</w:t>
       </w:r>
     </w:p>
     <w:p>
@@ -6845,7 +7357,23 @@
         <w:jc w:val="both"/>
       </w:pPr>
       <w:r>
-        <w:t>Le A et le B se distribuent selon une loi normale, mais R travaille toujours avec student (en effectuant un changement de variable). On passe donc par un t qui qui suit une loi de student.</w:t>
+        <w:t xml:space="preserve">Le A et le B se distribuent selon une loi normale, mais R travaille toujours avec </w:t>
+      </w:r>
+      <w:proofErr w:type="spellStart"/>
+      <w:r>
+        <w:t>student</w:t>
+      </w:r>
+      <w:proofErr w:type="spellEnd"/>
+      <w:r>
+        <w:t xml:space="preserve"> (en effectuant un changement de variable). On passe donc par un t qui qui suit une loi de </w:t>
+      </w:r>
+      <w:proofErr w:type="spellStart"/>
+      <w:r>
+        <w:t>student</w:t>
+      </w:r>
+      <w:proofErr w:type="spellEnd"/>
+      <w:r>
+        <w:t>.</w:t>
       </w:r>
     </w:p>
     <w:p>
@@ -6914,7 +7442,21 @@
         <w:rPr>
           <w:color w:val="FF0000"/>
         </w:rPr>
-        <w:t xml:space="preserve">loi de student </w:t>
+        <w:t xml:space="preserve">loi de </w:t>
+      </w:r>
+      <w:proofErr w:type="spellStart"/>
+      <w:r>
+        <w:rPr>
+          <w:color w:val="FF0000"/>
+        </w:rPr>
+        <w:t>student</w:t>
+      </w:r>
+      <w:proofErr w:type="spellEnd"/>
+      <w:r>
+        <w:rPr>
+          <w:color w:val="FF0000"/>
+        </w:rPr>
+        <w:t xml:space="preserve"> </w:t>
       </w:r>
       <w:r>
         <w:t xml:space="preserve">à </w:t>
@@ -7008,7 +7550,15 @@
         </w:drawing>
       </w:r>
       <w:r>
-        <w:t xml:space="preserve">On se rappelle que la loi de student est basée sur une centrée réduite. ((X – </w:t>
+        <w:t xml:space="preserve">On se rappelle que la loi de </w:t>
+      </w:r>
+      <w:proofErr w:type="spellStart"/>
+      <w:r>
+        <w:t>student</w:t>
+      </w:r>
+      <w:proofErr w:type="spellEnd"/>
+      <w:r>
+        <w:t xml:space="preserve"> est basée sur une centrée réduite. ((X – </w:t>
       </w:r>
       <w:r>
         <w:sym w:font="Symbol" w:char="F06D"/>
@@ -7020,7 +7570,23 @@
         <w:sym w:font="Symbol" w:char="F073"/>
       </w:r>
       <w:r>
-        <w:t>). On fait intervenir un écart-type dans formule. L’écart-type est construit à partir des écarts à la moyenne. Il y a une condition, la somme de ces écarts doit valoir 0. S’il y a n valeurs, il y a n écarts. Les n-1 premiers peuvent valoir ce qu’ils veulent mais le dernier doit s’arranger pour que la somme fasse zéro. Dans la reg corr simple il y a les variables X et Y (dataframe), on a toujours n valeurs mais avec 2 contraintes, on avait n-2 DF. Ici on a 3 variables X, Y et Z, on se retrouve avec n-3 DF.</w:t>
+        <w:t xml:space="preserve">). On fait intervenir un écart-type dans formule. L’écart-type est construit à partir des écarts à la moyenne. Il y a une condition, la somme de ces écarts doit valoir 0. S’il y a n valeurs, il y a n écarts. Les n-1 premiers peuvent valoir ce qu’ils veulent mais le dernier doit s’arranger pour que la somme fasse zéro. Dans la reg </w:t>
+      </w:r>
+      <w:proofErr w:type="spellStart"/>
+      <w:r>
+        <w:t>corr</w:t>
+      </w:r>
+      <w:proofErr w:type="spellEnd"/>
+      <w:r>
+        <w:t xml:space="preserve"> simple il y a les variables X et Y (</w:t>
+      </w:r>
+      <w:proofErr w:type="spellStart"/>
+      <w:r>
+        <w:t>dataframe</w:t>
+      </w:r>
+      <w:proofErr w:type="spellEnd"/>
+      <w:r>
+        <w:t>), on a toujours n valeurs mais avec 2 contraintes, on avait n-2 DF. Ici on a 3 variables X, Y et Z, on se retrouve avec n-3 DF.</w:t>
       </w:r>
     </w:p>
     <w:p>
@@ -7405,12 +7971,21 @@
       <w:r>
         <w:t xml:space="preserve">On passe maintenant au niveau de la population : </w:t>
       </w:r>
-      <w:r>
-        <w:rPr>
-          <w:b/>
-          <w:bCs/>
-        </w:rPr>
-        <w:t>summary(lm())</w:t>
+      <w:proofErr w:type="spellStart"/>
+      <w:r>
+        <w:rPr>
+          <w:b/>
+          <w:bCs/>
+        </w:rPr>
+        <w:t>summary</w:t>
+      </w:r>
+      <w:proofErr w:type="spellEnd"/>
+      <w:r>
+        <w:rPr>
+          <w:b/>
+          <w:bCs/>
+        </w:rPr>
+        <w:t>(lm())</w:t>
       </w:r>
     </w:p>
     <w:p/>
@@ -7795,7 +8370,15 @@
         <w:jc w:val="both"/>
       </w:pPr>
       <w:r>
-        <w:t xml:space="preserve">Enfin, comme dit précédemment, cela arrivera régulièrement de rejeter l’estimation de l’intercept lors du summary(), on ne tiens donc pas compte de la pente. Mais ATTENTION, elle est intervenue dans le calcul. Si elle est intervenue dans le calcul (lors du lm()), cela veut dire que nos estimations de </w:t>
+        <w:t xml:space="preserve">Enfin, comme dit précédemment, cela arrivera régulièrement de rejeter l’estimation de l’intercept lors du </w:t>
+      </w:r>
+      <w:proofErr w:type="spellStart"/>
+      <w:r>
+        <w:t>summary</w:t>
+      </w:r>
+      <w:proofErr w:type="spellEnd"/>
+      <w:r>
+        <w:t xml:space="preserve">(), on ne tiens donc pas compte de la pente. Mais ATTENTION, elle est intervenue dans le calcul. Si elle est intervenue dans le calcul (lors du lm()), cela veut dire que nos estimations de </w:t>
       </w:r>
       <w:r>
         <w:sym w:font="Symbol" w:char="F062"/>
@@ -7815,7 +8398,15 @@
         <w:jc w:val="both"/>
       </w:pPr>
       <w:r>
-        <w:t>Le ‘-1’ présent dans la formule lui précise qu’on ne souhaite pas s’occuper de la pente. En effet, si l’intercept est indéterminé (vu dans le summary() du modèle général), il va introduire une incertitude sur le calcul de la pente, on retire donc cette pente de notre formule et on recommence sans prêter attention ni à la pente, ni à l’intercept.</w:t>
+        <w:t xml:space="preserve">Le ‘-1’ présent dans la formule lui précise qu’on ne souhaite pas s’occuper de la pente. En effet, si l’intercept est indéterminé (vu dans le </w:t>
+      </w:r>
+      <w:proofErr w:type="spellStart"/>
+      <w:r>
+        <w:t>summary</w:t>
+      </w:r>
+      <w:proofErr w:type="spellEnd"/>
+      <w:r>
+        <w:t>() du modèle général), il va introduire une incertitude sur le calcul de la pente, on retire donc cette pente de notre formule et on recommence sans prêter attention ni à la pente, ni à l’intercept.</w:t>
       </w:r>
     </w:p>
     <w:p>
@@ -7926,7 +8517,15 @@
         <w:t xml:space="preserve"> 1</w:t>
       </w:r>
       <w:r>
-        <w:t>, réalisée en R avec la fonction lm(), les résultats incluent la moyenne générale (µ) et les écarts des autres moyennes par rapport à la première (αi). Le summary(lm()) génère des tests de conformité, initialement H0 : µ = 0 pour l'intercept, suivi de H0 : αi = 0.</w:t>
+        <w:t xml:space="preserve">, réalisée en R avec la fonction lm(), les résultats incluent la moyenne générale (µ) et les écarts des autres moyennes par rapport à la première (αi). Le </w:t>
+      </w:r>
+      <w:proofErr w:type="spellStart"/>
+      <w:r>
+        <w:t>summary</w:t>
+      </w:r>
+      <w:proofErr w:type="spellEnd"/>
+      <w:r>
+        <w:t>(lm()) génère des tests de conformité, initialement H0 : µ = 0 pour l'intercept, suivi de H0 : αi = 0.</w:t>
       </w:r>
     </w:p>
     <w:p>
@@ -8214,7 +8813,15 @@
         <w:t xml:space="preserve"> </w:t>
       </w:r>
       <w:r>
-        <w:t>En faisait le summary(lm())</w:t>
+        <w:t xml:space="preserve">En faisait le </w:t>
+      </w:r>
+      <w:proofErr w:type="spellStart"/>
+      <w:r>
+        <w:t>summary</w:t>
+      </w:r>
+      <w:proofErr w:type="spellEnd"/>
+      <w:r>
+        <w:t>(lm())</w:t>
       </w:r>
       <w:r>
         <w:t xml:space="preserve"> dans l’Anova 2</w:t>
@@ -9682,7 +10289,15 @@
         <w:t xml:space="preserve"> lorsque l’on cherche une "bonne partition"</w:t>
       </w:r>
       <w:r>
-        <w:t>, par rapport à tout les individus de ce même groupe.</w:t>
+        <w:t xml:space="preserve">, par rapport à </w:t>
+      </w:r>
+      <w:proofErr w:type="spellStart"/>
+      <w:r>
+        <w:t>tout</w:t>
+      </w:r>
+      <w:proofErr w:type="spellEnd"/>
+      <w:r>
+        <w:t xml:space="preserve"> les individus de ce même groupe.</w:t>
       </w:r>
       <w:r>
         <w:t xml:space="preserve"> </w:t>

</xml_diff>

<commit_message>
:sparkles: modif théorie :sparkles:
</commit_message>
<xml_diff>
--- a/.Documentation/Synthèses/versions finales/EcommRéponsesR_VF.docx
+++ b/.Documentation/Synthèses/versions finales/EcommRéponsesR_VF.docx
@@ -1239,35 +1239,27 @@
         <w:rPr>
           <w:rFonts w:ascii="Calibri" w:hAnsi="Calibri" w:cs="Calibri"/>
         </w:rPr>
-        <w:t xml:space="preserve">() pour effectuer une Analyse en Composantes Principales. Nous examinons les valeurs propres pour chaque direction, choisissons le nombre optimal de vecteurs pour maximiser l'inertie, et visualisons les pourcentages d'inertie des vecteurs à l'aide de la méthode </w:t>
-      </w:r>
-      <w:proofErr w:type="spellStart"/>
-      <w:r>
-        <w:rPr>
-          <w:rFonts w:ascii="Calibri" w:hAnsi="Calibri" w:cs="Calibri"/>
-        </w:rPr>
-        <w:t>eig</w:t>
-      </w:r>
-      <w:proofErr w:type="spellEnd"/>
-      <w:r>
-        <w:rPr>
-          <w:rFonts w:ascii="Calibri" w:hAnsi="Calibri" w:cs="Calibri"/>
-        </w:rPr>
-        <w:t xml:space="preserve">() et d'un </w:t>
-      </w:r>
-      <w:proofErr w:type="spellStart"/>
-      <w:r>
-        <w:rPr>
-          <w:rFonts w:ascii="Calibri" w:hAnsi="Calibri" w:cs="Calibri"/>
-        </w:rPr>
-        <w:t>barplot</w:t>
-      </w:r>
-      <w:proofErr w:type="spellEnd"/>
-      <w:r>
-        <w:rPr>
-          <w:rFonts w:ascii="Calibri" w:hAnsi="Calibri" w:cs="Calibri"/>
-        </w:rPr>
-        <w:t>().</w:t>
+        <w:t xml:space="preserve">() pour effectuer une Analyse en Composantes Principales. </w:t>
+      </w:r>
+      <w:r>
+        <w:rPr>
+          <w:rFonts w:ascii="Calibri" w:hAnsi="Calibri" w:cs="Calibri"/>
+        </w:rPr>
+        <w:t>Cela nous génère les coordonnées des individus, les charges des variables sur chaque composante, la proportion de variance expliquée par chaque composante, nous aides à interpréter et identifier les valeurs contribuant le plus.</w:t>
+      </w:r>
+    </w:p>
+    <w:p>
+      <w:pPr>
+        <w:jc w:val="both"/>
+        <w:rPr>
+          <w:rFonts w:ascii="Calibri" w:hAnsi="Calibri" w:cs="Calibri"/>
+        </w:rPr>
+      </w:pPr>
+      <w:r>
+        <w:rPr>
+          <w:rFonts w:ascii="Calibri" w:hAnsi="Calibri" w:cs="Calibri"/>
+        </w:rPr>
+        <w:t>Nous examinons les valeurs propres pour chaque direction, choisissons le nombre optimal de vecteurs pour maximiser l'inertie, et visualisons les pourcentages d'inertie des vecteurs à l'aide de la méthode eig() et d'un barplot().</w:t>
       </w:r>
       <w:r>
         <w:rPr>
@@ -1825,7 +1817,6 @@
         </w:rPr>
         <w:t>, on visualise les pourcentages d’inerties des vecteurs via la méthode $</w:t>
       </w:r>
-      <w:proofErr w:type="spellStart"/>
       <w:r>
         <w:rPr>
           <w:rFonts w:ascii="Calibri" w:hAnsi="Calibri" w:cs="Calibri"/>
@@ -1835,32 +1826,13 @@
         </w:rPr>
         <w:t>eig</w:t>
       </w:r>
-      <w:proofErr w:type="spellEnd"/>
       <w:r>
         <w:rPr>
           <w:rFonts w:ascii="Calibri" w:hAnsi="Calibri" w:cs="Calibri"/>
           <w:sz w:val="24"/>
           <w:szCs w:val="24"/>
         </w:rPr>
-        <w:t xml:space="preserve">() mais aussi en schéma via un </w:t>
-      </w:r>
-      <w:proofErr w:type="spellStart"/>
-      <w:r>
-        <w:rPr>
-          <w:rFonts w:ascii="Calibri" w:hAnsi="Calibri" w:cs="Calibri"/>
-          <w:sz w:val="24"/>
-          <w:szCs w:val="24"/>
-        </w:rPr>
-        <w:t>barplot</w:t>
-      </w:r>
-      <w:proofErr w:type="spellEnd"/>
-      <w:r>
-        <w:rPr>
-          <w:rFonts w:ascii="Calibri" w:hAnsi="Calibri" w:cs="Calibri"/>
-          <w:sz w:val="24"/>
-          <w:szCs w:val="24"/>
-        </w:rPr>
-        <w:t xml:space="preserve"> de notre </w:t>
+        <w:t xml:space="preserve">() mais aussi en schéma via un barplot de notre </w:t>
       </w:r>
       <w:r>
         <w:rPr>
@@ -5850,7 +5822,19 @@
         <w:rPr>
           <w:rFonts w:ascii="Calibri" w:hAnsi="Calibri" w:cs="Calibri"/>
         </w:rPr>
-        <w:t xml:space="preserve"> Supposons que les distances entre les individus A, B, C et D soient respectivement 1, 3, 2, 5. La distance minimale entre les groupes {A, B} et {C, D} serait de 2, car C (du premier groupe) et D (du deuxième groupe) ont la distance minimale.</w:t>
+        <w:t xml:space="preserve"> Supposons que les distances entre les individus A, B, C et D soient respectivement 1, 3, 2, 5. La distance minimale entre les groupes {A, B} et {C, D} serait de 2, car </w:t>
+      </w:r>
+      <w:r>
+        <w:rPr>
+          <w:rFonts w:ascii="Calibri" w:hAnsi="Calibri" w:cs="Calibri"/>
+        </w:rPr>
+        <w:t>B</w:t>
+      </w:r>
+      <w:r>
+        <w:rPr>
+          <w:rFonts w:ascii="Calibri" w:hAnsi="Calibri" w:cs="Calibri"/>
+        </w:rPr>
+        <w:t xml:space="preserve"> (du premier groupe) et D (du deuxième groupe) ont la distance minimale.</w:t>
       </w:r>
     </w:p>
     <w:p>
@@ -6018,11 +6002,13 @@
         </w:numPr>
         <w:rPr>
           <w:rFonts w:ascii="Calibri" w:hAnsi="Calibri" w:cs="Calibri"/>
-        </w:rPr>
-      </w:pPr>
-      <w:r>
-        <w:rPr>
-          <w:rFonts w:ascii="Calibri" w:hAnsi="Calibri" w:cs="Calibri"/>
+          <w:highlight w:val="yellow"/>
+        </w:rPr>
+      </w:pPr>
+      <w:r>
+        <w:rPr>
+          <w:rFonts w:ascii="Calibri" w:hAnsi="Calibri" w:cs="Calibri"/>
+          <w:highlight w:val="yellow"/>
         </w:rPr>
         <w:t>Critère de Ward :</w:t>
       </w:r>
@@ -10231,7 +10217,19 @@
         <w:rPr>
           <w:rFonts w:ascii="Calibri" w:hAnsi="Calibri" w:cs="Calibri"/>
         </w:rPr>
-        <w:t xml:space="preserve"> En reprenant les distances de l'exemple précédent, la distance maximale entre les groupes {A, B} et {C, D} serait de 5, car D (du deuxième groupe) et A (du premier groupe) ont la distance maximale.</w:t>
+        <w:t xml:space="preserve"> </w:t>
+      </w:r>
+      <w:r>
+        <w:rPr>
+          <w:rFonts w:ascii="Calibri" w:hAnsi="Calibri" w:cs="Calibri"/>
+        </w:rPr>
+        <w:t>Supposons que les distances entre les individus A, B, C et D soient respectivement 1, 3, 2, 5</w:t>
+      </w:r>
+      <w:r>
+        <w:rPr>
+          <w:rFonts w:ascii="Calibri" w:hAnsi="Calibri" w:cs="Calibri"/>
+        </w:rPr>
+        <w:t>, la distance maximale entre les groupes {A, B} et {C, D} serait de 5, car D (du deuxième groupe) et A (du premier groupe) ont la distance maximale.</w:t>
       </w:r>
     </w:p>
     <w:p>
@@ -10291,11 +10289,9 @@
       <w:r>
         <w:t xml:space="preserve">, par rapport à </w:t>
       </w:r>
-      <w:proofErr w:type="spellStart"/>
-      <w:r>
-        <w:t>tout</w:t>
-      </w:r>
-      <w:proofErr w:type="spellEnd"/>
+      <w:r>
+        <w:t>tous</w:t>
+      </w:r>
       <w:r>
         <w:t xml:space="preserve"> les individus de ce même groupe.</w:t>
       </w:r>

</xml_diff>